<commit_message>
removed courses, added leadership entry and snake project
</commit_message>
<xml_diff>
--- a/resume.docx
+++ b/resume.docx
@@ -47,8 +47,6 @@
         </w:rPr>
         <w:t xml:space="preserve">West Lafayette, </w:t>
       </w:r>
-      <w:bookmarkStart w:id="0" w:name="_GoBack"/>
-      <w:bookmarkEnd w:id="0"/>
       <w:r>
         <w:rPr>
           <w:highlight w:val="white"/>
@@ -78,14 +76,16 @@
         <w:jc w:val="center"/>
       </w:pPr>
       <w:hyperlink r:id="rId7">
+        <w:proofErr w:type="gramStart"/>
         <w:r>
           <w:rPr>
             <w:color w:val="1155CC"/>
             <w:highlight w:val="white"/>
             <w:u w:val="single"/>
           </w:rPr>
-          <w:t>levi@roxsoftware.com</w:t>
+          <w:t>levistarrett.com</w:t>
         </w:r>
+        <w:proofErr w:type="gramEnd"/>
       </w:hyperlink>
     </w:p>
     <w:p>
@@ -102,7 +102,23 @@
             <w:highlight w:val="white"/>
             <w:u w:val="single"/>
           </w:rPr>
-          <w:t>lpstarre@purdue.edu</w:t>
+          <w:t>lpstarre@</w:t>
+        </w:r>
+        <w:r>
+          <w:rPr>
+            <w:color w:val="1155CC"/>
+            <w:highlight w:val="white"/>
+            <w:u w:val="single"/>
+          </w:rPr>
+          <w:t>p</w:t>
+        </w:r>
+        <w:r>
+          <w:rPr>
+            <w:color w:val="1155CC"/>
+            <w:highlight w:val="white"/>
+            <w:u w:val="single"/>
+          </w:rPr>
+          <w:t>urdue.edu</w:t>
         </w:r>
       </w:hyperlink>
     </w:p>
@@ -158,45 +174,6 @@
         </w:tabs>
         <w:spacing w:line="240" w:lineRule="auto"/>
         <w:contextualSpacing w:val="0"/>
-      </w:pPr>
-      <w:r>
-        <w:rPr>
-          <w:b/>
-          <w:highlight w:val="white"/>
-        </w:rPr>
-        <w:t>Bachelor of Science in Computer Science</w:t>
-      </w:r>
-      <w:r>
-        <w:rPr>
-          <w:b/>
-          <w:highlight w:val="white"/>
-        </w:rPr>
-        <w:tab/>
-        <w:t>Anticipated May 2016</w:t>
-      </w:r>
-    </w:p>
-    <w:p>
-      <w:pPr>
-        <w:pStyle w:val="normal0"/>
-        <w:tabs>
-          <w:tab w:val="right" w:pos="10710"/>
-        </w:tabs>
-        <w:spacing w:line="240" w:lineRule="auto"/>
-        <w:contextualSpacing w:val="0"/>
-      </w:pPr>
-    </w:p>
-    <w:p>
-      <w:pPr>
-        <w:pStyle w:val="normal0"/>
-        <w:spacing w:line="240" w:lineRule="auto"/>
-        <w:contextualSpacing w:val="0"/>
-        <w:rPr>
-          <w:rFonts w:ascii="Cambria" w:eastAsia="Cambria" w:hAnsi="Cambria" w:cs="Cambria"/>
-          <w:b/>
-          <w:color w:val="C0504D"/>
-          <w:sz w:val="28"/>
-          <w:highlight w:val="white"/>
-        </w:rPr>
         <w:sectPr>
           <w:pgSz w:w="12240" w:h="15840"/>
           <w:pgMar w:top="432" w:right="576" w:bottom="576" w:left="576" w:header="720" w:footer="720" w:gutter="0"/>
@@ -205,23 +182,37 @@
       </w:pPr>
       <w:r>
         <w:rPr>
-          <w:rFonts w:ascii="Cambria" w:eastAsia="Cambria" w:hAnsi="Cambria" w:cs="Cambria"/>
-          <w:b/>
-          <w:color w:val="C0504D"/>
-          <w:sz w:val="28"/>
-          <w:highlight w:val="white"/>
-        </w:rPr>
-        <w:t>Relevant Coursewor</w:t>
-      </w:r>
-      <w:r>
-        <w:rPr>
-          <w:rFonts w:ascii="Cambria" w:eastAsia="Cambria" w:hAnsi="Cambria" w:cs="Cambria"/>
-          <w:b/>
-          <w:color w:val="C0504D"/>
-          <w:sz w:val="28"/>
-          <w:highlight w:val="white"/>
-        </w:rPr>
-        <w:t>k</w:t>
+          <w:b/>
+          <w:highlight w:val="white"/>
+        </w:rPr>
+        <w:t xml:space="preserve">Bachelor of Science </w:t>
+      </w:r>
+      <w:r>
+        <w:rPr>
+          <w:b/>
+          <w:highlight w:val="white"/>
+        </w:rPr>
+        <w:t>in Computer Science</w:t>
+      </w:r>
+      <w:r>
+        <w:rPr>
+          <w:b/>
+          <w:highlight w:val="white"/>
+        </w:rPr>
+        <w:tab/>
+      </w:r>
+      <w:r>
+        <w:rPr>
+          <w:b/>
+          <w:highlight w:val="white"/>
+        </w:rPr>
+        <w:t>May 201</w:t>
+      </w:r>
+      <w:r>
+        <w:rPr>
+          <w:b/>
+        </w:rPr>
+        <w:t>6</w:t>
       </w:r>
     </w:p>
     <w:p>
@@ -232,357 +223,6 @@
         <w:rPr>
           <w:b/>
           <w:color w:val="0B5394"/>
-          <w:highlight w:val="white"/>
-        </w:rPr>
-      </w:pPr>
-      <w:r>
-        <w:rPr>
-          <w:rFonts w:asciiTheme="minorHAnsi" w:hAnsiTheme="minorHAnsi"/>
-          <w:b/>
-          <w:color w:val="1F497D"/>
-          <w:szCs w:val="22"/>
-          <w:highlight w:val="white"/>
-        </w:rPr>
-        <w:lastRenderedPageBreak/>
-        <w:t>Fall 2013:</w:t>
-      </w:r>
-    </w:p>
-    <w:p>
-      <w:pPr>
-        <w:pStyle w:val="normal0"/>
-        <w:spacing w:line="240" w:lineRule="auto"/>
-        <w:contextualSpacing w:val="0"/>
-        <w:rPr>
-          <w:color w:val="auto"/>
-          <w:sz w:val="20"/>
-        </w:rPr>
-      </w:pPr>
-      <w:r>
-        <w:rPr>
-          <w:rFonts w:ascii="Cambria" w:eastAsia="Cambria" w:hAnsi="Cambria" w:cs="Cambria"/>
-          <w:b/>
-          <w:color w:val="auto"/>
-          <w:sz w:val="20"/>
-          <w:highlight w:val="white"/>
-        </w:rPr>
-        <w:t>CS 180</w:t>
-      </w:r>
-      <w:r>
-        <w:rPr>
-          <w:rFonts w:ascii="Cambria" w:eastAsia="Cambria" w:hAnsi="Cambria" w:cs="Cambria"/>
-          <w:color w:val="auto"/>
-          <w:sz w:val="20"/>
-          <w:highlight w:val="white"/>
-        </w:rPr>
-        <w:t xml:space="preserve"> Object Oriented</w:t>
-      </w:r>
-      <w:r>
-        <w:rPr>
-          <w:rFonts w:ascii="Cambria" w:eastAsia="Cambria" w:hAnsi="Cambria" w:cs="Cambria"/>
-          <w:color w:val="auto"/>
-          <w:sz w:val="20"/>
-          <w:highlight w:val="white"/>
-        </w:rPr>
-        <w:t xml:space="preserve"> Programming (in Java)</w:t>
-      </w:r>
-    </w:p>
-    <w:p>
-      <w:pPr>
-        <w:pStyle w:val="normal0"/>
-        <w:spacing w:line="240" w:lineRule="auto"/>
-        <w:contextualSpacing w:val="0"/>
-        <w:rPr>
-          <w:b/>
-          <w:color w:val="0B5394"/>
-          <w:highlight w:val="white"/>
-        </w:rPr>
-      </w:pPr>
-      <w:r>
-        <w:rPr>
-          <w:rFonts w:asciiTheme="minorHAnsi" w:hAnsiTheme="minorHAnsi"/>
-          <w:b/>
-          <w:color w:val="1F497D"/>
-          <w:szCs w:val="22"/>
-          <w:highlight w:val="white"/>
-        </w:rPr>
-        <w:t>Spring 2014:</w:t>
-      </w:r>
-    </w:p>
-    <w:p>
-      <w:pPr>
-        <w:pStyle w:val="normal0"/>
-        <w:spacing w:line="240" w:lineRule="auto"/>
-        <w:contextualSpacing w:val="0"/>
-        <w:rPr>
-          <w:sz w:val="20"/>
-          <w:szCs w:val="18"/>
-        </w:rPr>
-      </w:pPr>
-      <w:r>
-        <w:rPr>
-          <w:rFonts w:ascii="Cambria" w:eastAsia="Cambria" w:hAnsi="Cambria" w:cs="Cambria"/>
-          <w:b/>
-          <w:color w:val="auto"/>
-          <w:sz w:val="20"/>
-          <w:szCs w:val="18"/>
-          <w:highlight w:val="white"/>
-        </w:rPr>
-        <w:t>CS 240</w:t>
-      </w:r>
-      <w:r>
-        <w:rPr>
-          <w:rFonts w:ascii="Cambria" w:eastAsia="Cambria" w:hAnsi="Cambria" w:cs="Cambria"/>
-          <w:color w:val="auto"/>
-          <w:sz w:val="20"/>
-          <w:szCs w:val="18"/>
-          <w:highlight w:val="white"/>
-        </w:rPr>
-        <w:t xml:space="preserve"> Programming in C</w:t>
-      </w:r>
-    </w:p>
-    <w:p>
-      <w:pPr>
-        <w:pStyle w:val="normal0"/>
-        <w:spacing w:line="240" w:lineRule="auto"/>
-        <w:contextualSpacing w:val="0"/>
-        <w:rPr>
-          <w:b/>
-          <w:color w:val="0B5394"/>
-          <w:highlight w:val="white"/>
-        </w:rPr>
-      </w:pPr>
-      <w:r>
-        <w:rPr>
-          <w:rFonts w:ascii="Cambria" w:eastAsia="Cambria" w:hAnsi="Cambria" w:cs="Cambria"/>
-          <w:b/>
-          <w:color w:val="auto"/>
-          <w:sz w:val="20"/>
-          <w:szCs w:val="18"/>
-          <w:highlight w:val="white"/>
-        </w:rPr>
-        <w:t>CS 182</w:t>
-      </w:r>
-      <w:r>
-        <w:rPr>
-          <w:rFonts w:ascii="Cambria" w:eastAsia="Cambria" w:hAnsi="Cambria" w:cs="Cambria"/>
-          <w:color w:val="auto"/>
-          <w:sz w:val="20"/>
-          <w:szCs w:val="18"/>
-          <w:highlight w:val="white"/>
-        </w:rPr>
-        <w:t xml:space="preserve"> Foundations of Computer Science</w:t>
-      </w:r>
-      <w:r>
-        <w:rPr>
-          <w:rFonts w:ascii="Cambria" w:eastAsia="Cambria" w:hAnsi="Cambria" w:cs="Cambria"/>
-          <w:color w:val="auto"/>
-          <w:highlight w:val="white"/>
-        </w:rPr>
-        <w:br w:type="column"/>
-      </w:r>
-      <w:r>
-        <w:rPr>
-          <w:rFonts w:asciiTheme="minorHAnsi" w:hAnsiTheme="minorHAnsi"/>
-          <w:b/>
-          <w:color w:val="1F497D"/>
-          <w:szCs w:val="22"/>
-          <w:highlight w:val="white"/>
-        </w:rPr>
-        <w:lastRenderedPageBreak/>
-        <w:t>Fall</w:t>
-      </w:r>
-      <w:r>
-        <w:rPr>
-          <w:rFonts w:asciiTheme="minorHAnsi" w:hAnsiTheme="minorHAnsi"/>
-          <w:b/>
-          <w:color w:val="1F497D"/>
-          <w:szCs w:val="22"/>
-          <w:highlight w:val="white"/>
-        </w:rPr>
-        <w:t xml:space="preserve"> 2014:</w:t>
-      </w:r>
-    </w:p>
-    <w:p>
-      <w:pPr>
-        <w:pStyle w:val="normal0"/>
-        <w:spacing w:line="240" w:lineRule="auto"/>
-        <w:contextualSpacing w:val="0"/>
-        <w:rPr>
-          <w:rFonts w:ascii="Cambria" w:eastAsia="Cambria" w:hAnsi="Cambria" w:cs="Cambria"/>
-          <w:color w:val="auto"/>
-          <w:sz w:val="20"/>
-          <w:highlight w:val="white"/>
-        </w:rPr>
-      </w:pPr>
-      <w:r>
-        <w:rPr>
-          <w:rFonts w:ascii="Cambria" w:eastAsia="Cambria" w:hAnsi="Cambria" w:cs="Cambria"/>
-          <w:b/>
-          <w:color w:val="auto"/>
-          <w:sz w:val="20"/>
-          <w:highlight w:val="white"/>
-        </w:rPr>
-        <w:t>CS 250</w:t>
-      </w:r>
-      <w:r>
-        <w:rPr>
-          <w:rFonts w:ascii="Cambria" w:eastAsia="Cambria" w:hAnsi="Cambria" w:cs="Cambria"/>
-          <w:color w:val="auto"/>
-          <w:sz w:val="20"/>
-          <w:highlight w:val="white"/>
-        </w:rPr>
-        <w:t xml:space="preserve"> Computer Architecture</w:t>
-      </w:r>
-    </w:p>
-    <w:p>
-      <w:pPr>
-        <w:pStyle w:val="normal0"/>
-        <w:spacing w:line="240" w:lineRule="auto"/>
-        <w:contextualSpacing w:val="0"/>
-        <w:rPr>
-          <w:rFonts w:ascii="Cambria" w:eastAsia="Cambria" w:hAnsi="Cambria" w:cs="Cambria"/>
-          <w:color w:val="auto"/>
-          <w:sz w:val="20"/>
-          <w:highlight w:val="white"/>
-        </w:rPr>
-      </w:pPr>
-      <w:r>
-        <w:rPr>
-          <w:rFonts w:ascii="Cambria" w:eastAsia="Cambria" w:hAnsi="Cambria" w:cs="Cambria"/>
-          <w:b/>
-          <w:color w:val="auto"/>
-          <w:sz w:val="20"/>
-          <w:highlight w:val="white"/>
-        </w:rPr>
-        <w:t>CS 251</w:t>
-      </w:r>
-      <w:r>
-        <w:rPr>
-          <w:rFonts w:ascii="Cambria" w:eastAsia="Cambria" w:hAnsi="Cambria" w:cs="Cambria"/>
-          <w:color w:val="auto"/>
-          <w:sz w:val="20"/>
-          <w:highlight w:val="white"/>
-        </w:rPr>
-        <w:t xml:space="preserve"> Data Structures and Algorithms</w:t>
-      </w:r>
-    </w:p>
-    <w:p>
-      <w:pPr>
-        <w:pStyle w:val="normal0"/>
-        <w:spacing w:line="240" w:lineRule="auto"/>
-        <w:contextualSpacing w:val="0"/>
-        <w:rPr>
-          <w:b/>
-          <w:color w:val="0B5394"/>
-          <w:highlight w:val="white"/>
-        </w:rPr>
-      </w:pPr>
-      <w:r>
-        <w:rPr>
-          <w:rFonts w:asciiTheme="minorHAnsi" w:hAnsiTheme="minorHAnsi"/>
-          <w:b/>
-          <w:color w:val="1F497D"/>
-          <w:szCs w:val="22"/>
-          <w:highlight w:val="white"/>
-        </w:rPr>
-        <w:t>Spring 2015</w:t>
-      </w:r>
-      <w:r>
-        <w:rPr>
-          <w:rFonts w:asciiTheme="minorHAnsi" w:hAnsiTheme="minorHAnsi"/>
-          <w:b/>
-          <w:color w:val="1F497D"/>
-          <w:szCs w:val="22"/>
-          <w:highlight w:val="white"/>
-        </w:rPr>
-        <w:t>:</w:t>
-      </w:r>
-    </w:p>
-    <w:p>
-      <w:pPr>
-        <w:pStyle w:val="normal0"/>
-        <w:spacing w:line="240" w:lineRule="auto"/>
-        <w:contextualSpacing w:val="0"/>
-        <w:rPr>
-          <w:rFonts w:ascii="Cambria" w:eastAsia="Cambria" w:hAnsi="Cambria" w:cs="Cambria"/>
-          <w:color w:val="auto"/>
-          <w:sz w:val="20"/>
-          <w:highlight w:val="white"/>
-        </w:rPr>
-      </w:pPr>
-      <w:r>
-        <w:rPr>
-          <w:rFonts w:ascii="Cambria" w:eastAsia="Cambria" w:hAnsi="Cambria" w:cs="Cambria"/>
-          <w:b/>
-          <w:color w:val="auto"/>
-          <w:sz w:val="20"/>
-          <w:highlight w:val="white"/>
-        </w:rPr>
-        <w:t>CS 252</w:t>
-      </w:r>
-      <w:r>
-        <w:rPr>
-          <w:rFonts w:ascii="Cambria" w:eastAsia="Cambria" w:hAnsi="Cambria" w:cs="Cambria"/>
-          <w:color w:val="auto"/>
-          <w:sz w:val="20"/>
-          <w:highlight w:val="white"/>
-        </w:rPr>
-        <w:t xml:space="preserve"> Systems Programming</w:t>
-      </w:r>
-    </w:p>
-    <w:p>
-      <w:pPr>
-        <w:pStyle w:val="normal0"/>
-        <w:spacing w:line="240" w:lineRule="auto"/>
-        <w:contextualSpacing w:val="0"/>
-        <w:rPr>
-          <w:rFonts w:ascii="Cambria" w:eastAsia="Cambria" w:hAnsi="Cambria" w:cs="Cambria"/>
-          <w:color w:val="auto"/>
-          <w:sz w:val="20"/>
-          <w:highlight w:val="white"/>
-        </w:rPr>
-      </w:pPr>
-      <w:r>
-        <w:rPr>
-          <w:rFonts w:ascii="Cambria" w:eastAsia="Cambria" w:hAnsi="Cambria" w:cs="Cambria"/>
-          <w:b/>
-          <w:color w:val="auto"/>
-          <w:sz w:val="20"/>
-          <w:highlight w:val="white"/>
-        </w:rPr>
-        <w:t>CS 352</w:t>
-      </w:r>
-      <w:r>
-        <w:rPr>
-          <w:rFonts w:ascii="Cambria" w:eastAsia="Cambria" w:hAnsi="Cambria" w:cs="Cambria"/>
-          <w:color w:val="auto"/>
-          <w:sz w:val="20"/>
-          <w:highlight w:val="white"/>
-        </w:rPr>
-        <w:t xml:space="preserve"> Compilers: Principles and Practice</w:t>
-      </w:r>
-    </w:p>
-    <w:p>
-      <w:pPr>
-        <w:pStyle w:val="normal0"/>
-        <w:spacing w:line="240" w:lineRule="auto"/>
-        <w:contextualSpacing w:val="0"/>
-        <w:rPr>
-          <w:sz w:val="6"/>
-          <w:szCs w:val="6"/>
-        </w:rPr>
-      </w:pPr>
-    </w:p>
-    <w:p>
-      <w:pPr>
-        <w:pStyle w:val="normal0"/>
-        <w:spacing w:line="240" w:lineRule="auto"/>
-        <w:contextualSpacing w:val="0"/>
-        <w:rPr>
-          <w:rFonts w:ascii="Cambria" w:eastAsia="Cambria" w:hAnsi="Cambria" w:cs="Cambria"/>
-          <w:b/>
-          <w:color w:val="C0504D"/>
-          <w:sz w:val="28"/>
           <w:highlight w:val="white"/>
         </w:rPr>
         <w:sectPr>
@@ -657,7 +297,23 @@
           <w:sz w:val="20"/>
           <w:highlight w:val="white"/>
         </w:rPr>
-        <w:t xml:space="preserve">- </w:t>
+        <w:t>-</w:t>
+      </w:r>
+      <w:r>
+        <w:rPr>
+          <w:rFonts w:ascii="Cambria" w:eastAsia="Cambria" w:hAnsi="Cambria" w:cs="Cambria"/>
+          <w:sz w:val="20"/>
+          <w:highlight w:val="white"/>
+        </w:rPr>
+        <w:t>-</w:t>
+      </w:r>
+      <w:r>
+        <w:rPr>
+          <w:rFonts w:ascii="Cambria" w:eastAsia="Cambria" w:hAnsi="Cambria" w:cs="Cambria"/>
+          <w:sz w:val="20"/>
+          <w:highlight w:val="white"/>
+        </w:rPr>
+        <w:t xml:space="preserve"> </w:t>
       </w:r>
       <w:r>
         <w:rPr>
@@ -785,12 +441,77 @@
       <w:r>
         <w:rPr>
           <w:rFonts w:ascii="Cambria" w:eastAsia="Cambria" w:hAnsi="Cambria" w:cs="Cambria"/>
-          <w:color w:val="434343"/>
-          <w:sz w:val="20"/>
-          <w:highlight w:val="white"/>
-        </w:rPr>
-        <w:t xml:space="preserve"> Extensive experience building applications in Python</w:t>
-      </w:r>
+          <w:sz w:val="20"/>
+          <w:highlight w:val="white"/>
+        </w:rPr>
+        <w:t>-</w:t>
+      </w:r>
+      <w:r>
+        <w:rPr>
+          <w:rFonts w:ascii="Cambria" w:eastAsia="Cambria" w:hAnsi="Cambria" w:cs="Cambria"/>
+          <w:color w:val="434343"/>
+          <w:sz w:val="20"/>
+          <w:highlight w:val="white"/>
+        </w:rPr>
+        <w:t xml:space="preserve"> Extensive experience building </w:t>
+      </w:r>
+      <w:r>
+        <w:rPr>
+          <w:rFonts w:ascii="Cambria" w:eastAsia="Cambria" w:hAnsi="Cambria" w:cs="Cambria"/>
+          <w:color w:val="434343"/>
+          <w:sz w:val="20"/>
+          <w:highlight w:val="white"/>
+        </w:rPr>
+        <w:t xml:space="preserve">web applications in </w:t>
+      </w:r>
+      <w:r>
+        <w:rPr>
+          <w:rFonts w:ascii="Cambria" w:eastAsia="Cambria" w:hAnsi="Cambria" w:cs="Cambria"/>
+          <w:color w:val="434343"/>
+          <w:sz w:val="20"/>
+          <w:highlight w:val="white"/>
+        </w:rPr>
+        <w:t>Python</w:t>
+      </w:r>
+      <w:r>
+        <w:rPr>
+          <w:rFonts w:ascii="Cambria" w:eastAsia="Cambria" w:hAnsi="Cambria" w:cs="Cambria"/>
+          <w:color w:val="434343"/>
+          <w:sz w:val="20"/>
+          <w:highlight w:val="white"/>
+        </w:rPr>
+        <w:t xml:space="preserve"> using the </w:t>
+      </w:r>
+      <w:r>
+        <w:rPr>
+          <w:rFonts w:ascii="Cambria" w:eastAsia="Cambria" w:hAnsi="Cambria" w:cs="Cambria"/>
+          <w:b/>
+          <w:color w:val="auto"/>
+          <w:sz w:val="20"/>
+          <w:highlight w:val="white"/>
+        </w:rPr>
+        <w:t>Flask</w:t>
+      </w:r>
+      <w:r>
+        <w:rPr>
+          <w:rFonts w:ascii="Cambria" w:eastAsia="Cambria" w:hAnsi="Cambria" w:cs="Cambria"/>
+          <w:color w:val="434343"/>
+          <w:sz w:val="20"/>
+          <w:highlight w:val="white"/>
+        </w:rPr>
+        <w:t xml:space="preserve"> </w:t>
+      </w:r>
+      <w:proofErr w:type="spellStart"/>
+      <w:r>
+        <w:rPr>
+          <w:rFonts w:ascii="Cambria" w:eastAsia="Cambria" w:hAnsi="Cambria" w:cs="Cambria"/>
+          <w:color w:val="434343"/>
+          <w:sz w:val="20"/>
+          <w:highlight w:val="white"/>
+        </w:rPr>
+        <w:t>microframework</w:t>
+      </w:r>
+      <w:proofErr w:type="spellEnd"/>
     </w:p>
     <w:p>
       <w:pPr>
@@ -822,16 +543,42 @@
           <w:sz w:val="20"/>
           <w:highlight w:val="white"/>
         </w:rPr>
-        <w:t xml:space="preserve"> -</w:t>
-      </w:r>
-      <w:r>
-        <w:rPr>
-          <w:rFonts w:ascii="Cambria" w:eastAsia="Cambria" w:hAnsi="Cambria" w:cs="Cambria"/>
-          <w:color w:val="434343"/>
-          <w:sz w:val="20"/>
-          <w:highlight w:val="white"/>
-        </w:rPr>
-        <w:t xml:space="preserve"> Experience building formatted web apps</w:t>
+        <w:t xml:space="preserve"> </w:t>
+      </w:r>
+      <w:r>
+        <w:rPr>
+          <w:rFonts w:ascii="Cambria" w:eastAsia="Cambria" w:hAnsi="Cambria" w:cs="Cambria"/>
+          <w:sz w:val="20"/>
+          <w:highlight w:val="white"/>
+        </w:rPr>
+        <w:t>–</w:t>
+      </w:r>
+      <w:r>
+        <w:rPr>
+          <w:rFonts w:ascii="Cambria" w:eastAsia="Cambria" w:hAnsi="Cambria" w:cs="Cambria"/>
+          <w:color w:val="434343"/>
+          <w:sz w:val="20"/>
+          <w:highlight w:val="white"/>
+        </w:rPr>
+        <w:t xml:space="preserve"> </w:t>
+      </w:r>
+      <w:r>
+        <w:rPr>
+          <w:rFonts w:ascii="Cambria" w:eastAsia="Cambria" w:hAnsi="Cambria" w:cs="Cambria"/>
+          <w:color w:val="434343"/>
+          <w:sz w:val="20"/>
+          <w:highlight w:val="white"/>
+        </w:rPr>
+        <w:t>Strong background</w:t>
+      </w:r>
+      <w:r>
+        <w:rPr>
+          <w:rFonts w:ascii="Cambria" w:eastAsia="Cambria" w:hAnsi="Cambria" w:cs="Cambria"/>
+          <w:color w:val="434343"/>
+          <w:sz w:val="20"/>
+          <w:highlight w:val="white"/>
+        </w:rPr>
+        <w:t xml:space="preserve"> building formatted web apps</w:t>
       </w:r>
     </w:p>
     <w:p>
@@ -869,6 +616,14 @@
       <w:r>
         <w:rPr>
           <w:rFonts w:ascii="Cambria" w:eastAsia="Cambria" w:hAnsi="Cambria" w:cs="Cambria"/>
+          <w:sz w:val="20"/>
+          <w:highlight w:val="white"/>
+        </w:rPr>
+        <w:t>-</w:t>
+      </w:r>
+      <w:r>
+        <w:rPr>
+          <w:rFonts w:ascii="Cambria" w:eastAsia="Cambria" w:hAnsi="Cambria" w:cs="Cambria"/>
           <w:color w:val="434343"/>
           <w:sz w:val="20"/>
           <w:highlight w:val="white"/>
@@ -916,7 +671,7 @@
           <w:sz w:val="20"/>
           <w:highlight w:val="white"/>
         </w:rPr>
-        <w:t>C/C++</w:t>
+        <w:t>C</w:t>
       </w:r>
       <w:r>
         <w:rPr>
@@ -929,6 +684,14 @@
       <w:r>
         <w:rPr>
           <w:rFonts w:ascii="Cambria" w:eastAsia="Cambria" w:hAnsi="Cambria" w:cs="Cambria"/>
+          <w:sz w:val="20"/>
+          <w:highlight w:val="white"/>
+        </w:rPr>
+        <w:t>-</w:t>
+      </w:r>
+      <w:r>
+        <w:rPr>
+          <w:rFonts w:ascii="Cambria" w:eastAsia="Cambria" w:hAnsi="Cambria" w:cs="Cambria"/>
           <w:color w:val="434343"/>
           <w:sz w:val="20"/>
           <w:highlight w:val="white"/>
@@ -939,7 +702,7 @@
         <w:rPr>
           <w:rFonts w:ascii="Cambria" w:eastAsia="Cambria" w:hAnsi="Cambria" w:cs="Cambria"/>
           <w:b/>
-          <w:color w:val="434343"/>
+          <w:color w:val="auto"/>
           <w:sz w:val="20"/>
           <w:highlight w:val="white"/>
         </w:rPr>
@@ -950,11 +713,21 @@
         <w:rPr>
           <w:rFonts w:ascii="Cambria" w:eastAsia="Cambria" w:hAnsi="Cambria" w:cs="Cambria"/>
           <w:b/>
-          <w:color w:val="434343"/>
-          <w:sz w:val="20"/>
-          <w:highlight w:val="white"/>
-        </w:rPr>
-        <w:t xml:space="preserve">forest </w:t>
+          <w:color w:val="auto"/>
+          <w:sz w:val="20"/>
+          <w:highlight w:val="white"/>
+        </w:rPr>
+        <w:t>forest</w:t>
+      </w:r>
+      <w:r>
+        <w:rPr>
+          <w:rFonts w:ascii="Cambria" w:eastAsia="Cambria" w:hAnsi="Cambria" w:cs="Cambria"/>
+          <w:b/>
+          <w:color w:val="434343"/>
+          <w:sz w:val="20"/>
+          <w:highlight w:val="white"/>
+        </w:rPr>
+        <w:t xml:space="preserve"> </w:t>
       </w:r>
       <w:r>
         <w:rPr>
@@ -974,6 +747,88 @@
           <w:highlight w:val="white"/>
         </w:rPr>
         <w:t xml:space="preserve"> algorithm to predict outcome of a dataset (school project). Some experience with embedded control in C.</w:t>
+      </w:r>
+    </w:p>
+    <w:p>
+      <w:pPr>
+        <w:pStyle w:val="normal0"/>
+        <w:numPr>
+          <w:ilvl w:val="0"/>
+          <w:numId w:val="6"/>
+        </w:numPr>
+        <w:spacing w:line="240" w:lineRule="auto"/>
+        <w:ind w:hanging="359"/>
+        <w:rPr>
+          <w:rFonts w:ascii="Cambria" w:eastAsia="Cambria" w:hAnsi="Cambria" w:cs="Cambria"/>
+          <w:sz w:val="20"/>
+          <w:highlight w:val="white"/>
+        </w:rPr>
+      </w:pPr>
+      <w:r>
+        <w:rPr>
+          <w:rFonts w:ascii="Cambria" w:eastAsia="Cambria" w:hAnsi="Cambria" w:cs="Cambria"/>
+          <w:b/>
+          <w:sz w:val="20"/>
+          <w:highlight w:val="white"/>
+        </w:rPr>
+        <w:t xml:space="preserve">Team tools </w:t>
+      </w:r>
+      <w:r>
+        <w:rPr>
+          <w:rFonts w:ascii="Cambria" w:eastAsia="Cambria" w:hAnsi="Cambria" w:cs="Cambria"/>
+          <w:sz w:val="20"/>
+          <w:highlight w:val="white"/>
+        </w:rPr>
+        <w:t xml:space="preserve">– </w:t>
+      </w:r>
+      <w:r>
+        <w:rPr>
+          <w:rFonts w:ascii="Cambria" w:eastAsia="Cambria" w:hAnsi="Cambria" w:cs="Cambria"/>
+          <w:color w:val="434343"/>
+          <w:sz w:val="20"/>
+          <w:highlight w:val="white"/>
+        </w:rPr>
+        <w:t xml:space="preserve">Used </w:t>
+      </w:r>
+      <w:proofErr w:type="spellStart"/>
+      <w:r>
+        <w:rPr>
+          <w:rFonts w:ascii="Cambria" w:eastAsia="Cambria" w:hAnsi="Cambria" w:cs="Cambria"/>
+          <w:color w:val="434343"/>
+          <w:sz w:val="20"/>
+          <w:highlight w:val="white"/>
+        </w:rPr>
+        <w:t>Lync</w:t>
+      </w:r>
+      <w:proofErr w:type="spellEnd"/>
+      <w:r>
+        <w:rPr>
+          <w:rFonts w:ascii="Cambria" w:eastAsia="Cambria" w:hAnsi="Cambria" w:cs="Cambria"/>
+          <w:color w:val="434343"/>
+          <w:sz w:val="20"/>
+          <w:highlight w:val="white"/>
+        </w:rPr>
+        <w:t xml:space="preserve">, Hangouts, </w:t>
+      </w:r>
+      <w:proofErr w:type="spellStart"/>
+      <w:r>
+        <w:rPr>
+          <w:rFonts w:ascii="Cambria" w:eastAsia="Cambria" w:hAnsi="Cambria" w:cs="Cambria"/>
+          <w:color w:val="434343"/>
+          <w:sz w:val="20"/>
+          <w:highlight w:val="white"/>
+        </w:rPr>
+        <w:t>Jira</w:t>
+      </w:r>
+      <w:proofErr w:type="spellEnd"/>
+      <w:r>
+        <w:rPr>
+          <w:rFonts w:ascii="Cambria" w:eastAsia="Cambria" w:hAnsi="Cambria" w:cs="Cambria"/>
+          <w:color w:val="434343"/>
+          <w:sz w:val="20"/>
+          <w:highlight w:val="white"/>
+        </w:rPr>
+        <w:t>, git, subversion, Skype, and Outlook in real world employment environments</w:t>
       </w:r>
     </w:p>
     <w:p>
@@ -1002,16 +857,17 @@
         <w:ind w:hanging="359"/>
         <w:rPr>
           <w:rFonts w:ascii="Cambria" w:eastAsia="Cambria" w:hAnsi="Cambria" w:cs="Cambria"/>
-          <w:highlight w:val="white"/>
-        </w:rPr>
-      </w:pPr>
-      <w:r>
-        <w:rPr>
-          <w:rFonts w:ascii="Cambria" w:eastAsia="Cambria" w:hAnsi="Cambria" w:cs="Cambria"/>
-          <w:color w:val="434343"/>
-          <w:highlight w:val="white"/>
-        </w:rPr>
-        <w:t>Purdue/Qualcomm recruiting app team lead</w:t>
+          <w:color w:val="434343"/>
+          <w:sz w:val="20"/>
+          <w:highlight w:val="white"/>
+        </w:rPr>
+      </w:pPr>
+      <w:r>
+        <w:rPr>
+          <w:rFonts w:ascii="Cambria" w:eastAsia="Cambria" w:hAnsi="Cambria" w:cs="Cambria"/>
+          <w:highlight w:val="white"/>
+        </w:rPr>
+        <w:t>Undergrad TA for Purdue CS190 Tools course</w:t>
       </w:r>
     </w:p>
     <w:p>
@@ -1022,30 +878,22 @@
           <w:numId w:val="4"/>
         </w:numPr>
         <w:spacing w:line="240" w:lineRule="auto"/>
-        <w:ind w:hanging="359"/>
-        <w:rPr>
-          <w:rFonts w:ascii="Cambria" w:eastAsia="Cambria" w:hAnsi="Cambria" w:cs="Cambria"/>
-          <w:sz w:val="20"/>
-          <w:highlight w:val="white"/>
-        </w:rPr>
-      </w:pPr>
-      <w:r>
-        <w:rPr>
-          <w:rFonts w:ascii="Cambria" w:eastAsia="Cambria" w:hAnsi="Cambria" w:cs="Cambria"/>
-          <w:color w:val="434343"/>
-          <w:sz w:val="20"/>
-          <w:highlight w:val="white"/>
-        </w:rPr>
-        <w:t xml:space="preserve">Led a team of five other [older] Purdue students </w:t>
-      </w:r>
-      <w:r>
-        <w:rPr>
-          <w:rFonts w:ascii="Cambria" w:eastAsia="Cambria" w:hAnsi="Cambria" w:cs="Cambria"/>
-          <w:color w:val="434343"/>
-          <w:sz w:val="20"/>
-          <w:highlight w:val="white"/>
-        </w:rPr>
-        <w:t>in creating a mobile web application for the Qualcomm campus team.</w:t>
+        <w:ind w:hanging="360"/>
+        <w:rPr>
+          <w:rFonts w:ascii="Cambria" w:eastAsia="Cambria" w:hAnsi="Cambria" w:cs="Cambria"/>
+          <w:color w:val="434343"/>
+          <w:sz w:val="20"/>
+          <w:highlight w:val="white"/>
+        </w:rPr>
+      </w:pPr>
+      <w:r>
+        <w:rPr>
+          <w:rFonts w:ascii="Cambria" w:eastAsia="Cambria" w:hAnsi="Cambria" w:cs="Cambria"/>
+          <w:color w:val="434343"/>
+          <w:sz w:val="20"/>
+          <w:highlight w:val="white"/>
+        </w:rPr>
+        <w:t>Directed two labs of approximately twenty students</w:t>
       </w:r>
     </w:p>
     <w:p>
@@ -1056,31 +904,222 @@
           <w:numId w:val="4"/>
         </w:numPr>
         <w:spacing w:line="240" w:lineRule="auto"/>
+        <w:ind w:hanging="360"/>
+        <w:rPr>
+          <w:rFonts w:ascii="Cambria" w:eastAsia="Cambria" w:hAnsi="Cambria" w:cs="Cambria"/>
+          <w:color w:val="434343"/>
+          <w:sz w:val="20"/>
+          <w:highlight w:val="white"/>
+        </w:rPr>
+      </w:pPr>
+      <w:r>
+        <w:rPr>
+          <w:rFonts w:ascii="Cambria" w:eastAsia="Cambria" w:hAnsi="Cambria" w:cs="Cambria"/>
+          <w:color w:val="434343"/>
+          <w:sz w:val="20"/>
+          <w:highlight w:val="white"/>
+        </w:rPr>
+        <w:t xml:space="preserve">Checked assignments, answered questions on topics such as </w:t>
+      </w:r>
+      <w:proofErr w:type="spellStart"/>
+      <w:r>
+        <w:rPr>
+          <w:rFonts w:ascii="Cambria" w:eastAsia="Cambria" w:hAnsi="Cambria" w:cs="Cambria"/>
+          <w:color w:val="434343"/>
+          <w:sz w:val="20"/>
+          <w:highlight w:val="white"/>
+        </w:rPr>
+        <w:t>linux</w:t>
+      </w:r>
+      <w:proofErr w:type="spellEnd"/>
+      <w:r>
+        <w:rPr>
+          <w:rFonts w:ascii="Cambria" w:eastAsia="Cambria" w:hAnsi="Cambria" w:cs="Cambria"/>
+          <w:color w:val="434343"/>
+          <w:sz w:val="20"/>
+          <w:highlight w:val="white"/>
+        </w:rPr>
+        <w:t xml:space="preserve">, bash, vim, git, eclipse, debugging, </w:t>
+      </w:r>
+      <w:proofErr w:type="spellStart"/>
+      <w:r>
+        <w:rPr>
+          <w:rFonts w:ascii="Cambria" w:eastAsia="Cambria" w:hAnsi="Cambria" w:cs="Cambria"/>
+          <w:color w:val="434343"/>
+          <w:sz w:val="20"/>
+          <w:highlight w:val="white"/>
+        </w:rPr>
+        <w:t>etc</w:t>
+      </w:r>
+      <w:proofErr w:type="spellEnd"/>
+    </w:p>
+    <w:p>
+      <w:pPr>
+        <w:pStyle w:val="normal0"/>
+        <w:numPr>
+          <w:ilvl w:val="0"/>
+          <w:numId w:val="4"/>
+        </w:numPr>
+        <w:spacing w:line="240" w:lineRule="auto"/>
         <w:ind w:hanging="359"/>
         <w:rPr>
           <w:rFonts w:ascii="Cambria" w:eastAsia="Cambria" w:hAnsi="Cambria" w:cs="Cambria"/>
-          <w:sz w:val="20"/>
-          <w:highlight w:val="white"/>
-        </w:rPr>
-      </w:pPr>
-      <w:r>
-        <w:rPr>
-          <w:rFonts w:ascii="Cambria" w:eastAsia="Cambria" w:hAnsi="Cambria" w:cs="Cambria"/>
-          <w:color w:val="434343"/>
-          <w:sz w:val="20"/>
-          <w:highlight w:val="white"/>
-        </w:rPr>
-        <w:t>Scheduled meetings, assigned tasks, managed due dates and oversaw app progress and requirements</w:t>
-      </w:r>
-    </w:p>
-    <w:p>
-      <w:pPr>
-        <w:pStyle w:val="normal0"/>
+          <w:color w:val="auto"/>
+          <w:highlight w:val="white"/>
+        </w:rPr>
+      </w:pPr>
+      <w:r>
+        <w:rPr>
+          <w:rFonts w:ascii="Cambria" w:eastAsia="Cambria" w:hAnsi="Cambria" w:cs="Cambria"/>
+          <w:color w:val="auto"/>
+          <w:highlight w:val="white"/>
+        </w:rPr>
+        <w:t>Purdue/Qualcomm recruiting app team lead</w:t>
+      </w:r>
+    </w:p>
+    <w:p>
+      <w:pPr>
+        <w:pStyle w:val="normal0"/>
+        <w:numPr>
+          <w:ilvl w:val="1"/>
+          <w:numId w:val="4"/>
+        </w:numPr>
+        <w:spacing w:line="240" w:lineRule="auto"/>
+        <w:ind w:hanging="359"/>
+        <w:rPr>
+          <w:rFonts w:ascii="Cambria" w:eastAsia="Cambria" w:hAnsi="Cambria" w:cs="Cambria"/>
+          <w:sz w:val="20"/>
+          <w:highlight w:val="white"/>
+        </w:rPr>
+      </w:pPr>
+      <w:r>
+        <w:rPr>
+          <w:rFonts w:ascii="Cambria" w:eastAsia="Cambria" w:hAnsi="Cambria" w:cs="Cambria"/>
+          <w:color w:val="434343"/>
+          <w:sz w:val="20"/>
+          <w:highlight w:val="white"/>
+        </w:rPr>
+        <w:t xml:space="preserve">Led a team of five other [older] Purdue students </w:t>
+      </w:r>
+      <w:r>
+        <w:rPr>
+          <w:rFonts w:ascii="Cambria" w:eastAsia="Cambria" w:hAnsi="Cambria" w:cs="Cambria"/>
+          <w:color w:val="434343"/>
+          <w:sz w:val="20"/>
+          <w:highlight w:val="white"/>
+        </w:rPr>
+        <w:t>in creating a mobile web application for the Qualcomm campus team.</w:t>
+      </w:r>
+    </w:p>
+    <w:p>
+      <w:pPr>
+        <w:pStyle w:val="normal0"/>
+        <w:numPr>
+          <w:ilvl w:val="1"/>
+          <w:numId w:val="4"/>
+        </w:numPr>
+        <w:spacing w:line="240" w:lineRule="auto"/>
+        <w:ind w:hanging="359"/>
+        <w:rPr>
+          <w:rFonts w:ascii="Cambria" w:eastAsia="Cambria" w:hAnsi="Cambria" w:cs="Cambria"/>
+          <w:sz w:val="20"/>
+          <w:highlight w:val="white"/>
+        </w:rPr>
+      </w:pPr>
+      <w:r>
+        <w:rPr>
+          <w:rFonts w:ascii="Cambria" w:eastAsia="Cambria" w:hAnsi="Cambria" w:cs="Cambria"/>
+          <w:color w:val="434343"/>
+          <w:sz w:val="20"/>
+          <w:highlight w:val="white"/>
+        </w:rPr>
+        <w:t xml:space="preserve">Built Node.js/Express framework using git for </w:t>
+      </w:r>
+      <w:proofErr w:type="spellStart"/>
+      <w:r>
+        <w:rPr>
+          <w:rFonts w:ascii="Cambria" w:eastAsia="Cambria" w:hAnsi="Cambria" w:cs="Cambria"/>
+          <w:color w:val="434343"/>
+          <w:sz w:val="20"/>
+          <w:highlight w:val="white"/>
+        </w:rPr>
+        <w:t>config</w:t>
+      </w:r>
+      <w:proofErr w:type="spellEnd"/>
+      <w:r>
+        <w:rPr>
+          <w:rFonts w:ascii="Cambria" w:eastAsia="Cambria" w:hAnsi="Cambria" w:cs="Cambria"/>
+          <w:color w:val="434343"/>
+          <w:sz w:val="20"/>
+          <w:highlight w:val="white"/>
+        </w:rPr>
+        <w:t xml:space="preserve"> management</w:t>
+      </w:r>
+    </w:p>
+    <w:p>
+      <w:pPr>
+        <w:pStyle w:val="normal0"/>
+        <w:numPr>
+          <w:ilvl w:val="1"/>
+          <w:numId w:val="4"/>
+        </w:numPr>
+        <w:spacing w:line="240" w:lineRule="auto"/>
+        <w:ind w:hanging="359"/>
+        <w:rPr>
+          <w:rFonts w:ascii="Cambria" w:eastAsia="Cambria" w:hAnsi="Cambria" w:cs="Cambria"/>
+          <w:color w:val="434343"/>
+          <w:sz w:val="20"/>
+          <w:highlight w:val="white"/>
+        </w:rPr>
+      </w:pPr>
+      <w:r>
+        <w:rPr>
+          <w:rFonts w:ascii="Cambria" w:eastAsia="Cambria" w:hAnsi="Cambria" w:cs="Cambria"/>
+          <w:color w:val="434343"/>
+          <w:sz w:val="20"/>
+          <w:highlight w:val="white"/>
+        </w:rPr>
+        <w:t>Scheduled meetings, assigned tasks, managed due dates and oversaw app progress and requirement</w:t>
+      </w:r>
+      <w:r>
+        <w:rPr>
+          <w:rFonts w:ascii="Cambria" w:eastAsia="Cambria" w:hAnsi="Cambria" w:cs="Cambria"/>
+          <w:color w:val="434343"/>
+          <w:sz w:val="20"/>
+          <w:highlight w:val="white"/>
+        </w:rPr>
+        <w:t>s</w:t>
+      </w:r>
+    </w:p>
+    <w:p>
+      <w:pPr>
+        <w:pStyle w:val="normal0"/>
+        <w:spacing w:line="240" w:lineRule="auto"/>
+        <w:ind w:left="1081"/>
+        <w:rPr>
+          <w:rFonts w:ascii="Cambria" w:eastAsia="Cambria" w:hAnsi="Cambria" w:cs="Cambria"/>
+          <w:color w:val="434343"/>
+          <w:sz w:val="20"/>
+          <w:highlight w:val="white"/>
+        </w:rPr>
+        <w:sectPr>
+          <w:type w:val="continuous"/>
+          <w:pgSz w:w="12240" w:h="15840"/>
+          <w:pgMar w:top="432" w:right="576" w:bottom="576" w:left="576" w:header="720" w:footer="720" w:gutter="0"/>
+          <w:cols w:space="720"/>
+        </w:sectPr>
+      </w:pPr>
+    </w:p>
+    <w:p>
+      <w:pPr>
+        <w:pStyle w:val="normal0"/>
+        <w:tabs>
+          <w:tab w:val="right" w:pos="10800"/>
+        </w:tabs>
         <w:spacing w:line="240" w:lineRule="auto"/>
         <w:contextualSpacing w:val="0"/>
         <w:rPr>
-          <w:sz w:val="6"/>
-          <w:szCs w:val="6"/>
+          <w:sz w:val="20"/>
         </w:rPr>
       </w:pPr>
     </w:p>
@@ -1162,25 +1201,7 @@
             <w:highlight w:val="white"/>
             <w:u w:val="single"/>
           </w:rPr>
-          <w:t>qualcomm.</w:t>
-        </w:r>
-        <w:r>
-          <w:rPr>
-            <w:color w:val="1155CC"/>
-            <w:sz w:val="24"/>
-            <w:highlight w:val="white"/>
-            <w:u w:val="single"/>
-          </w:rPr>
-          <w:t>c</w:t>
-        </w:r>
-        <w:r>
-          <w:rPr>
-            <w:color w:val="1155CC"/>
-            <w:sz w:val="24"/>
-            <w:highlight w:val="white"/>
-            <w:u w:val="single"/>
-          </w:rPr>
-          <w:t>om</w:t>
+          <w:t>qualcomm.com</w:t>
         </w:r>
       </w:hyperlink>
       <w:r>
@@ -1888,38 +1909,72 @@
         <w:spacing w:line="240" w:lineRule="auto"/>
         <w:ind w:hanging="359"/>
         <w:rPr>
-          <w:rFonts w:ascii="Cambria" w:eastAsia="Cambria" w:hAnsi="Cambria" w:cs="Cambria"/>
-          <w:sz w:val="20"/>
-          <w:highlight w:val="white"/>
-        </w:rPr>
-      </w:pPr>
-      <w:r>
-        <w:rPr>
-          <w:rFonts w:ascii="Cambria" w:eastAsia="Cambria" w:hAnsi="Cambria" w:cs="Cambria"/>
-          <w:color w:val="434343"/>
-          <w:sz w:val="20"/>
-          <w:highlight w:val="white"/>
-        </w:rPr>
-        <w:t>Wrote several</w:t>
-      </w:r>
-      <w:r>
-        <w:rPr>
-          <w:rFonts w:ascii="Cambria" w:eastAsia="Cambria" w:hAnsi="Cambria" w:cs="Cambria"/>
-          <w:color w:val="434343"/>
-          <w:sz w:val="20"/>
-          <w:highlight w:val="white"/>
-        </w:rPr>
-        <w:t xml:space="preserve"> small games </w:t>
-      </w:r>
-      <w:r>
-        <w:rPr>
-          <w:rFonts w:ascii="Cambria" w:eastAsia="Cambria" w:hAnsi="Cambria" w:cs="Cambria"/>
-          <w:color w:val="434343"/>
-          <w:sz w:val="20"/>
-          <w:highlight w:val="white"/>
-        </w:rPr>
-        <w:t>for online hosting</w:t>
-      </w:r>
+          <w:rFonts w:asciiTheme="minorHAnsi" w:eastAsia="Cambria" w:hAnsiTheme="minorHAnsi" w:cs="Cambria"/>
+          <w:sz w:val="20"/>
+          <w:highlight w:val="white"/>
+        </w:rPr>
+      </w:pPr>
+      <w:r>
+        <w:rPr>
+          <w:rFonts w:ascii="Cambria" w:eastAsia="Cambria" w:hAnsi="Cambria" w:cs="Cambria"/>
+          <w:color w:val="434343"/>
+          <w:sz w:val="20"/>
+          <w:highlight w:val="white"/>
+        </w:rPr>
+        <w:t xml:space="preserve">Created and maintain an </w:t>
+      </w:r>
+      <w:r>
+        <w:rPr>
+          <w:rFonts w:ascii="Cambria" w:eastAsia="Cambria" w:hAnsi="Cambria" w:cs="Cambria"/>
+          <w:b/>
+          <w:color w:val="auto"/>
+          <w:sz w:val="20"/>
+          <w:highlight w:val="white"/>
+        </w:rPr>
+        <w:t>open source project</w:t>
+      </w:r>
+      <w:r>
+        <w:rPr>
+          <w:rFonts w:ascii="Cambria" w:eastAsia="Cambria" w:hAnsi="Cambria" w:cs="Cambria"/>
+          <w:color w:val="434343"/>
+          <w:sz w:val="20"/>
+          <w:highlight w:val="white"/>
+        </w:rPr>
+        <w:t xml:space="preserve"> exploring cheat algorithms for the game snake</w:t>
+      </w:r>
+      <w:r>
+        <w:rPr>
+          <w:rFonts w:ascii="Cambria" w:eastAsia="Cambria" w:hAnsi="Cambria" w:cs="Cambria"/>
+          <w:color w:val="434343"/>
+          <w:sz w:val="20"/>
+          <w:highlight w:val="white"/>
+        </w:rPr>
+        <w:t xml:space="preserve">: </w:t>
+      </w:r>
+      <w:hyperlink r:id="rId12">
+        <w:r>
+          <w:rPr>
+            <w:rFonts w:asciiTheme="minorHAnsi" w:hAnsiTheme="minorHAnsi"/>
+            <w:color w:val="1155CC"/>
+            <w:sz w:val="20"/>
+            <w:highlight w:val="white"/>
+            <w:u w:val="single"/>
+          </w:rPr>
+          <w:t>levista</w:t>
+        </w:r>
+        <w:bookmarkStart w:id="0" w:name="_GoBack"/>
+        <w:bookmarkEnd w:id="0"/>
+        <w:r>
+          <w:rPr>
+            <w:rFonts w:asciiTheme="minorHAnsi" w:hAnsiTheme="minorHAnsi"/>
+            <w:color w:val="1155CC"/>
+            <w:sz w:val="20"/>
+            <w:highlight w:val="white"/>
+            <w:u w:val="single"/>
+          </w:rPr>
+          <w:t>rrett.com/snake</w:t>
+        </w:r>
+      </w:hyperlink>
     </w:p>
     <w:p>
       <w:pPr>
@@ -1943,9 +1998,17 @@
           <w:sz w:val="20"/>
           <w:highlight w:val="white"/>
         </w:rPr>
-        <w:t xml:space="preserve">Wrote an Android application for social networking using </w:t>
-      </w:r>
-      <w:proofErr w:type="spellStart"/>
+        <w:t>Designed</w:t>
+      </w:r>
+      <w:r>
+        <w:rPr>
+          <w:rFonts w:ascii="Cambria" w:eastAsia="Cambria" w:hAnsi="Cambria" w:cs="Cambria"/>
+          <w:color w:val="434343"/>
+          <w:sz w:val="20"/>
+          <w:highlight w:val="white"/>
+        </w:rPr>
+        <w:t xml:space="preserve"> a </w:t>
+      </w:r>
       <w:r>
         <w:rPr>
           <w:rFonts w:ascii="Cambria" w:eastAsia="Cambria" w:hAnsi="Cambria" w:cs="Cambria"/>
@@ -1954,9 +2017,26 @@
           <w:sz w:val="20"/>
           <w:highlight w:val="white"/>
         </w:rPr>
-        <w:t>AllJoyn</w:t>
-      </w:r>
-      <w:proofErr w:type="spellEnd"/>
+        <w:t>random forest</w:t>
+      </w:r>
+      <w:r>
+        <w:rPr>
+          <w:rFonts w:ascii="Cambria" w:eastAsia="Cambria" w:hAnsi="Cambria" w:cs="Cambria"/>
+          <w:color w:val="434343"/>
+          <w:sz w:val="20"/>
+          <w:highlight w:val="white"/>
+        </w:rPr>
+        <w:t xml:space="preserve"> algorithm for a school projec</w:t>
+      </w:r>
+      <w:r>
+        <w:rPr>
+          <w:rFonts w:ascii="Cambria" w:eastAsia="Cambria" w:hAnsi="Cambria" w:cs="Cambria"/>
+          <w:color w:val="434343"/>
+          <w:sz w:val="20"/>
+          <w:highlight w:val="white"/>
+        </w:rPr>
+        <w:t>t</w:t>
+      </w:r>
     </w:p>
     <w:p>
       <w:pPr>
@@ -1980,8 +2060,60 @@
           <w:sz w:val="20"/>
           <w:highlight w:val="white"/>
         </w:rPr>
-        <w:t>Designed a web site for an engagement project for an English course</w:t>
-      </w:r>
+        <w:t xml:space="preserve">Wrote an Android application for social networking using </w:t>
+      </w:r>
+      <w:proofErr w:type="spellStart"/>
+      <w:r>
+        <w:rPr>
+          <w:rFonts w:ascii="Cambria" w:eastAsia="Cambria" w:hAnsi="Cambria" w:cs="Cambria"/>
+          <w:b/>
+          <w:color w:val="auto"/>
+          <w:sz w:val="20"/>
+          <w:highlight w:val="white"/>
+        </w:rPr>
+        <w:t>AllJoyn</w:t>
+      </w:r>
+      <w:proofErr w:type="spellEnd"/>
+      <w:r>
+        <w:rPr>
+          <w:rFonts w:ascii="Cambria" w:eastAsia="Cambria" w:hAnsi="Cambria" w:cs="Cambria"/>
+          <w:color w:val="434343"/>
+          <w:sz w:val="20"/>
+          <w:highlight w:val="white"/>
+        </w:rPr>
+        <w:t xml:space="preserve"> for Qualcomm </w:t>
+      </w:r>
+      <w:proofErr w:type="spellStart"/>
+      <w:r>
+        <w:rPr>
+          <w:rFonts w:ascii="Cambria" w:eastAsia="Cambria" w:hAnsi="Cambria" w:cs="Cambria"/>
+          <w:color w:val="434343"/>
+          <w:sz w:val="20"/>
+          <w:highlight w:val="white"/>
+        </w:rPr>
+        <w:t>hackathon</w:t>
+      </w:r>
+      <w:proofErr w:type="spellEnd"/>
+      <w:r>
+        <w:rPr>
+          <w:rFonts w:ascii="Cambria" w:eastAsia="Cambria" w:hAnsi="Cambria" w:cs="Cambria"/>
+          <w:color w:val="434343"/>
+          <w:sz w:val="20"/>
+          <w:highlight w:val="white"/>
+        </w:rPr>
+        <w:t xml:space="preserve"> </w:t>
+      </w:r>
+      <w:proofErr w:type="spellStart"/>
+      <w:r>
+        <w:rPr>
+          <w:rFonts w:ascii="Cambria" w:eastAsia="Cambria" w:hAnsi="Cambria" w:cs="Cambria"/>
+          <w:color w:val="434343"/>
+          <w:sz w:val="20"/>
+          <w:highlight w:val="white"/>
+        </w:rPr>
+        <w:t>HackMobile</w:t>
+      </w:r>
+      <w:proofErr w:type="spellEnd"/>
     </w:p>
     <w:p>
       <w:pPr>
@@ -2005,53 +2137,25 @@
           <w:sz w:val="20"/>
           <w:highlight w:val="white"/>
         </w:rPr>
-        <w:lastRenderedPageBreak/>
-        <w:t xml:space="preserve">Wrote a </w:t>
-      </w:r>
-      <w:r>
-        <w:rPr>
-          <w:rFonts w:ascii="Cambria" w:eastAsia="Cambria" w:hAnsi="Cambria" w:cs="Cambria"/>
-          <w:b/>
-          <w:color w:val="auto"/>
-          <w:sz w:val="20"/>
-          <w:highlight w:val="white"/>
-        </w:rPr>
-        <w:t>random forest</w:t>
-      </w:r>
-      <w:r>
-        <w:rPr>
-          <w:rFonts w:ascii="Cambria" w:eastAsia="Cambria" w:hAnsi="Cambria" w:cs="Cambria"/>
-          <w:color w:val="434343"/>
-          <w:sz w:val="20"/>
-          <w:highlight w:val="white"/>
-        </w:rPr>
-        <w:t xml:space="preserve"> algorithm for a school project</w:t>
-      </w:r>
-    </w:p>
-    <w:p>
-      <w:pPr>
-        <w:pStyle w:val="normal0"/>
-        <w:spacing w:line="240" w:lineRule="auto"/>
-        <w:contextualSpacing w:val="0"/>
-      </w:pPr>
-    </w:p>
-    <w:p>
-      <w:pPr>
-        <w:pStyle w:val="normal0"/>
-        <w:spacing w:line="240" w:lineRule="auto"/>
-        <w:ind w:left="720"/>
-        <w:contextualSpacing w:val="0"/>
-        <w:jc w:val="center"/>
-      </w:pPr>
-      <w:r>
-        <w:rPr>
-          <w:rFonts w:ascii="Cambria" w:eastAsia="Cambria" w:hAnsi="Cambria" w:cs="Cambria"/>
-          <w:b/>
-          <w:color w:val="C0504D"/>
-          <w:sz w:val="28"/>
-          <w:highlight w:val="white"/>
-        </w:rPr>
-        <w:t>References available upon request</w:t>
+        <w:t>Scripted</w:t>
+      </w:r>
+      <w:r>
+        <w:rPr>
+          <w:rFonts w:ascii="Cambria" w:eastAsia="Cambria" w:hAnsi="Cambria" w:cs="Cambria"/>
+          <w:color w:val="434343"/>
+          <w:sz w:val="20"/>
+          <w:highlight w:val="white"/>
+        </w:rPr>
+        <w:t xml:space="preserve"> several small games for online hosting</w:t>
+      </w:r>
+      <w:r>
+        <w:rPr>
+          <w:rFonts w:ascii="Cambria" w:eastAsia="Cambria" w:hAnsi="Cambria" w:cs="Cambria"/>
+          <w:color w:val="434343"/>
+          <w:sz w:val="20"/>
+          <w:highlight w:val="white"/>
+        </w:rPr>
+        <w:t xml:space="preserve"> in Flash</w:t>
       </w:r>
     </w:p>
     <w:sectPr>
@@ -3180,6 +3284,17 @@
       <w:sz w:val="48"/>
     </w:rPr>
   </w:style>
+  <w:style w:type="character" w:styleId="Hyperlink">
+    <w:name w:val="Hyperlink"/>
+    <w:basedOn w:val="DefaultParagraphFont"/>
+    <w:uiPriority w:val="99"/>
+    <w:unhideWhenUsed/>
+    <w:rsid w:val="00812408"/>
+    <w:rPr>
+      <w:color w:val="0000FF" w:themeColor="hyperlink"/>
+      <w:u w:val="single"/>
+    </w:rPr>
+  </w:style>
 </w:styles>
 </file>
 
@@ -3480,6 +3595,17 @@
       <w:i/>
       <w:color w:val="666666"/>
       <w:sz w:val="48"/>
+    </w:rPr>
+  </w:style>
+  <w:style w:type="character" w:styleId="Hyperlink">
+    <w:name w:val="Hyperlink"/>
+    <w:basedOn w:val="DefaultParagraphFont"/>
+    <w:uiPriority w:val="99"/>
+    <w:unhideWhenUsed/>
+    <w:rsid w:val="00812408"/>
+    <w:rPr>
+      <w:color w:val="0000FF" w:themeColor="hyperlink"/>
+      <w:u w:val="single"/>
     </w:rPr>
   </w:style>
 </w:styles>
@@ -3810,7 +3936,7 @@
 </file>
 
 <file path=customXml/itemProps1.xml><?xml version="1.0" encoding="utf-8"?>
-<ds:datastoreItem xmlns:ds="http://schemas.openxmlformats.org/officeDocument/2006/customXml" ds:itemID="{EE857966-3FDF-4D45-986C-0EB45D3486C0}">
+<ds:datastoreItem xmlns:ds="http://schemas.openxmlformats.org/officeDocument/2006/customXml" ds:itemID="{5B9ABD2D-123C-1A4B-9179-AABB6ED459A0}">
   <ds:schemaRefs>
     <ds:schemaRef ds:uri="http://schemas.openxmlformats.org/officeDocument/2006/bibliography"/>
   </ds:schemaRefs>

</xml_diff>

<commit_message>
added GPA, removed periods, added MySQL
</commit_message>
<xml_diff>
--- a/resume.docx
+++ b/resume.docx
@@ -102,23 +102,7 @@
             <w:highlight w:val="white"/>
             <w:u w:val="single"/>
           </w:rPr>
-          <w:t>lpstarre@</w:t>
-        </w:r>
-        <w:r>
-          <w:rPr>
-            <w:color w:val="1155CC"/>
-            <w:highlight w:val="white"/>
-            <w:u w:val="single"/>
-          </w:rPr>
-          <w:t>p</w:t>
-        </w:r>
-        <w:r>
-          <w:rPr>
-            <w:color w:val="1155CC"/>
-            <w:highlight w:val="white"/>
-            <w:u w:val="single"/>
-          </w:rPr>
-          <w:t>urdue.edu</w:t>
+          <w:t>lpstarre@purdue.edu</w:t>
         </w:r>
       </w:hyperlink>
     </w:p>
@@ -214,6 +198,21 @@
         </w:rPr>
         <w:t>6</w:t>
       </w:r>
+      <w:r>
+        <w:rPr>
+          <w:b/>
+        </w:rPr>
+        <w:t xml:space="preserve"> [</w:t>
+      </w:r>
+      <w:r>
+        <w:t>3.83</w:t>
+      </w:r>
+      <w:r>
+        <w:rPr>
+          <w:b/>
+        </w:rPr>
+        <w:t>]</w:t>
+      </w:r>
     </w:p>
     <w:p>
       <w:pPr>
@@ -706,18 +705,7 @@
           <w:sz w:val="20"/>
           <w:highlight w:val="white"/>
         </w:rPr>
-        <w:t xml:space="preserve">random </w:t>
-      </w:r>
-      <w:proofErr w:type="gramStart"/>
-      <w:r>
-        <w:rPr>
-          <w:rFonts w:ascii="Cambria" w:eastAsia="Cambria" w:hAnsi="Cambria" w:cs="Cambria"/>
-          <w:b/>
-          <w:color w:val="auto"/>
-          <w:sz w:val="20"/>
-          <w:highlight w:val="white"/>
-        </w:rPr>
-        <w:t>forest</w:t>
+        <w:t>random forest</w:t>
       </w:r>
       <w:r>
         <w:rPr>
@@ -736,17 +724,7 @@
           <w:sz w:val="20"/>
           <w:highlight w:val="white"/>
         </w:rPr>
-        <w:t>learning</w:t>
-      </w:r>
-      <w:proofErr w:type="gramEnd"/>
-      <w:r>
-        <w:rPr>
-          <w:rFonts w:ascii="Cambria" w:eastAsia="Cambria" w:hAnsi="Cambria" w:cs="Cambria"/>
-          <w:color w:val="434343"/>
-          <w:sz w:val="20"/>
-          <w:highlight w:val="white"/>
-        </w:rPr>
-        <w:t xml:space="preserve"> algorithm to predict outcome of a dataset (school project). Some experience with embedded control in C.</w:t>
+        <w:t>learning algorithm to predict outcome of a dataset (school project). Some experience with embedded control in C</w:t>
       </w:r>
     </w:p>
     <w:p>
@@ -771,6 +749,87 @@
           <w:sz w:val="20"/>
           <w:highlight w:val="white"/>
         </w:rPr>
+        <w:t xml:space="preserve">MySQL </w:t>
+      </w:r>
+      <w:r>
+        <w:rPr>
+          <w:rFonts w:ascii="Cambria" w:eastAsia="Cambria" w:hAnsi="Cambria" w:cs="Cambria"/>
+          <w:color w:val="434343"/>
+          <w:sz w:val="20"/>
+          <w:highlight w:val="white"/>
+        </w:rPr>
+        <w:t>–</w:t>
+      </w:r>
+      <w:r>
+        <w:rPr>
+          <w:rFonts w:ascii="Cambria" w:eastAsia="Cambria" w:hAnsi="Cambria" w:cs="Cambria"/>
+          <w:color w:val="434343"/>
+          <w:sz w:val="20"/>
+          <w:highlight w:val="white"/>
+        </w:rPr>
+        <w:t xml:space="preserve"> Practical experience using</w:t>
+      </w:r>
+      <w:r>
+        <w:rPr>
+          <w:rFonts w:ascii="Cambria" w:eastAsia="Cambria" w:hAnsi="Cambria" w:cs="Cambria"/>
+          <w:color w:val="434343"/>
+          <w:sz w:val="20"/>
+          <w:highlight w:val="white"/>
+        </w:rPr>
+        <w:t xml:space="preserve"> </w:t>
+      </w:r>
+      <w:r>
+        <w:rPr>
+          <w:rFonts w:ascii="Cambria" w:eastAsia="Cambria" w:hAnsi="Cambria" w:cs="Cambria"/>
+          <w:b/>
+          <w:color w:val="auto"/>
+          <w:sz w:val="20"/>
+          <w:highlight w:val="white"/>
+        </w:rPr>
+        <w:t>relational databases</w:t>
+      </w:r>
+      <w:r>
+        <w:rPr>
+          <w:rFonts w:ascii="Cambria" w:eastAsia="Cambria" w:hAnsi="Cambria" w:cs="Cambria"/>
+          <w:b/>
+          <w:color w:val="auto"/>
+          <w:sz w:val="20"/>
+          <w:highlight w:val="white"/>
+        </w:rPr>
+        <w:t xml:space="preserve"> </w:t>
+      </w:r>
+      <w:r>
+        <w:rPr>
+          <w:rFonts w:ascii="Cambria" w:eastAsia="Cambria" w:hAnsi="Cambria" w:cs="Cambria"/>
+          <w:color w:val="434343"/>
+          <w:sz w:val="20"/>
+          <w:highlight w:val="white"/>
+        </w:rPr>
+        <w:t>in applications</w:t>
+      </w:r>
+    </w:p>
+    <w:p>
+      <w:pPr>
+        <w:pStyle w:val="normal0"/>
+        <w:numPr>
+          <w:ilvl w:val="0"/>
+          <w:numId w:val="6"/>
+        </w:numPr>
+        <w:spacing w:line="240" w:lineRule="auto"/>
+        <w:ind w:hanging="359"/>
+        <w:rPr>
+          <w:rFonts w:ascii="Cambria" w:eastAsia="Cambria" w:hAnsi="Cambria" w:cs="Cambria"/>
+          <w:sz w:val="20"/>
+          <w:highlight w:val="white"/>
+        </w:rPr>
+      </w:pPr>
+      <w:r>
+        <w:rPr>
+          <w:rFonts w:ascii="Cambria" w:eastAsia="Cambria" w:hAnsi="Cambria" w:cs="Cambria"/>
+          <w:b/>
+          <w:sz w:val="20"/>
+          <w:highlight w:val="white"/>
+        </w:rPr>
         <w:t xml:space="preserve">Team tools </w:t>
       </w:r>
       <w:r>
@@ -794,7 +853,8 @@
       <w:r>
         <w:rPr>
           <w:rFonts w:ascii="Cambria" w:eastAsia="Cambria" w:hAnsi="Cambria" w:cs="Cambria"/>
-          <w:color w:val="434343"/>
+          <w:b/>
+          <w:color w:val="auto"/>
           <w:sz w:val="20"/>
           <w:highlight w:val="white"/>
         </w:rPr>
@@ -808,27 +868,121 @@
           <w:sz w:val="20"/>
           <w:highlight w:val="white"/>
         </w:rPr>
-        <w:t xml:space="preserve">, Hangouts, </w:t>
-      </w:r>
-      <w:proofErr w:type="spellStart"/>
-      <w:r>
-        <w:rPr>
-          <w:rFonts w:ascii="Cambria" w:eastAsia="Cambria" w:hAnsi="Cambria" w:cs="Cambria"/>
-          <w:color w:val="434343"/>
-          <w:sz w:val="20"/>
-          <w:highlight w:val="white"/>
-        </w:rPr>
-        <w:t>Jira</w:t>
-      </w:r>
-      <w:proofErr w:type="spellEnd"/>
-      <w:r>
-        <w:rPr>
-          <w:rFonts w:ascii="Cambria" w:eastAsia="Cambria" w:hAnsi="Cambria" w:cs="Cambria"/>
-          <w:color w:val="434343"/>
-          <w:sz w:val="20"/>
-          <w:highlight w:val="white"/>
-        </w:rPr>
-        <w:t>, git, subversion, Skype, and Outlook in real world employment environments</w:t>
+        <w:t xml:space="preserve">, </w:t>
+      </w:r>
+      <w:r>
+        <w:rPr>
+          <w:rFonts w:ascii="Cambria" w:eastAsia="Cambria" w:hAnsi="Cambria" w:cs="Cambria"/>
+          <w:b/>
+          <w:color w:val="auto"/>
+          <w:sz w:val="20"/>
+          <w:highlight w:val="white"/>
+        </w:rPr>
+        <w:t>Hangouts</w:t>
+      </w:r>
+      <w:r>
+        <w:rPr>
+          <w:rFonts w:ascii="Cambria" w:eastAsia="Cambria" w:hAnsi="Cambria" w:cs="Cambria"/>
+          <w:color w:val="434343"/>
+          <w:sz w:val="20"/>
+          <w:highlight w:val="white"/>
+        </w:rPr>
+        <w:t xml:space="preserve">, </w:t>
+      </w:r>
+      <w:r>
+        <w:rPr>
+          <w:rFonts w:ascii="Cambria" w:eastAsia="Cambria" w:hAnsi="Cambria" w:cs="Cambria"/>
+          <w:b/>
+          <w:color w:val="auto"/>
+          <w:sz w:val="20"/>
+          <w:highlight w:val="white"/>
+        </w:rPr>
+        <w:t>JIRA</w:t>
+      </w:r>
+      <w:r>
+        <w:rPr>
+          <w:rFonts w:ascii="Cambria" w:eastAsia="Cambria" w:hAnsi="Cambria" w:cs="Cambria"/>
+          <w:color w:val="434343"/>
+          <w:sz w:val="20"/>
+          <w:highlight w:val="white"/>
+        </w:rPr>
+        <w:t xml:space="preserve">, </w:t>
+      </w:r>
+      <w:r>
+        <w:rPr>
+          <w:rFonts w:ascii="Cambria" w:eastAsia="Cambria" w:hAnsi="Cambria" w:cs="Cambria"/>
+          <w:b/>
+          <w:color w:val="auto"/>
+          <w:sz w:val="20"/>
+          <w:highlight w:val="white"/>
+        </w:rPr>
+        <w:t>git</w:t>
+      </w:r>
+      <w:r>
+        <w:rPr>
+          <w:rFonts w:ascii="Cambria" w:eastAsia="Cambria" w:hAnsi="Cambria" w:cs="Cambria"/>
+          <w:color w:val="434343"/>
+          <w:sz w:val="20"/>
+          <w:highlight w:val="white"/>
+        </w:rPr>
+        <w:t xml:space="preserve">, </w:t>
+      </w:r>
+      <w:r>
+        <w:rPr>
+          <w:rFonts w:ascii="Cambria" w:eastAsia="Cambria" w:hAnsi="Cambria" w:cs="Cambria"/>
+          <w:b/>
+          <w:color w:val="auto"/>
+          <w:sz w:val="20"/>
+          <w:highlight w:val="white"/>
+        </w:rPr>
+        <w:t>subversion</w:t>
+      </w:r>
+      <w:r>
+        <w:rPr>
+          <w:rFonts w:ascii="Cambria" w:eastAsia="Cambria" w:hAnsi="Cambria" w:cs="Cambria"/>
+          <w:color w:val="434343"/>
+          <w:sz w:val="20"/>
+          <w:highlight w:val="white"/>
+        </w:rPr>
+        <w:t xml:space="preserve">, </w:t>
+      </w:r>
+      <w:r>
+        <w:rPr>
+          <w:rFonts w:ascii="Cambria" w:eastAsia="Cambria" w:hAnsi="Cambria" w:cs="Cambria"/>
+          <w:b/>
+          <w:color w:val="auto"/>
+          <w:sz w:val="20"/>
+          <w:highlight w:val="white"/>
+        </w:rPr>
+        <w:t>Skype</w:t>
+      </w:r>
+      <w:r>
+        <w:rPr>
+          <w:rFonts w:ascii="Cambria" w:eastAsia="Cambria" w:hAnsi="Cambria" w:cs="Cambria"/>
+          <w:color w:val="434343"/>
+          <w:sz w:val="20"/>
+          <w:highlight w:val="white"/>
+        </w:rPr>
+        <w:t xml:space="preserve">, and </w:t>
+      </w:r>
+      <w:r>
+        <w:rPr>
+          <w:rFonts w:ascii="Cambria" w:eastAsia="Cambria" w:hAnsi="Cambria" w:cs="Cambria"/>
+          <w:b/>
+          <w:color w:val="auto"/>
+          <w:sz w:val="20"/>
+          <w:highlight w:val="white"/>
+        </w:rPr>
+        <w:t>Outlook</w:t>
+      </w:r>
+      <w:r>
+        <w:rPr>
+          <w:rFonts w:ascii="Cambria" w:eastAsia="Cambria" w:hAnsi="Cambria" w:cs="Cambria"/>
+          <w:color w:val="434343"/>
+          <w:sz w:val="20"/>
+          <w:highlight w:val="white"/>
+        </w:rPr>
+        <w:t xml:space="preserve"> in real world employment environments</w:t>
       </w:r>
     </w:p>
     <w:p>
@@ -836,10 +990,14 @@
         <w:pStyle w:val="normal0"/>
         <w:spacing w:line="240" w:lineRule="auto"/>
         <w:contextualSpacing w:val="0"/>
-      </w:pPr>
-      <w:r>
-        <w:rPr>
-          <w:b/>
+        <w:rPr>
+          <w:color w:val="auto"/>
+        </w:rPr>
+      </w:pPr>
+      <w:r>
+        <w:rPr>
+          <w:b/>
+          <w:color w:val="auto"/>
           <w:sz w:val="24"/>
           <w:highlight w:val="white"/>
         </w:rPr>
@@ -857,14 +1015,15 @@
         <w:ind w:hanging="359"/>
         <w:rPr>
           <w:rFonts w:ascii="Cambria" w:eastAsia="Cambria" w:hAnsi="Cambria" w:cs="Cambria"/>
-          <w:color w:val="434343"/>
-          <w:sz w:val="20"/>
-          <w:highlight w:val="white"/>
-        </w:rPr>
-      </w:pPr>
-      <w:r>
-        <w:rPr>
-          <w:rFonts w:ascii="Cambria" w:eastAsia="Cambria" w:hAnsi="Cambria" w:cs="Cambria"/>
+          <w:color w:val="auto"/>
+          <w:sz w:val="20"/>
+          <w:highlight w:val="white"/>
+        </w:rPr>
+      </w:pPr>
+      <w:r>
+        <w:rPr>
+          <w:rFonts w:ascii="Cambria" w:eastAsia="Cambria" w:hAnsi="Cambria" w:cs="Cambria"/>
+          <w:color w:val="auto"/>
           <w:highlight w:val="white"/>
         </w:rPr>
         <w:t>Undergrad TA for Purdue CS190 Tools course</w:t>
@@ -893,7 +1052,17 @@
           <w:sz w:val="20"/>
           <w:highlight w:val="white"/>
         </w:rPr>
-        <w:t>Directed two labs of approximately twenty students</w:t>
+        <w:t xml:space="preserve">Directed two labs of approximately </w:t>
+      </w:r>
+      <w:r>
+        <w:rPr>
+          <w:rFonts w:ascii="Cambria" w:eastAsia="Cambria" w:hAnsi="Cambria" w:cs="Cambria"/>
+          <w:b/>
+          <w:color w:val="auto"/>
+          <w:sz w:val="20"/>
+          <w:highlight w:val="white"/>
+        </w:rPr>
+        <w:t>twenty students</w:t>
       </w:r>
     </w:p>
     <w:p>
@@ -925,7 +1094,8 @@
       <w:r>
         <w:rPr>
           <w:rFonts w:ascii="Cambria" w:eastAsia="Cambria" w:hAnsi="Cambria" w:cs="Cambria"/>
-          <w:color w:val="434343"/>
+          <w:b/>
+          <w:color w:val="auto"/>
           <w:sz w:val="20"/>
           <w:highlight w:val="white"/>
         </w:rPr>
@@ -939,7 +1109,102 @@
           <w:sz w:val="20"/>
           <w:highlight w:val="white"/>
         </w:rPr>
-        <w:t xml:space="preserve">, bash, vim, git, eclipse, debugging, </w:t>
+        <w:t xml:space="preserve">, </w:t>
+      </w:r>
+      <w:r>
+        <w:rPr>
+          <w:rFonts w:ascii="Cambria" w:eastAsia="Cambria" w:hAnsi="Cambria" w:cs="Cambria"/>
+          <w:b/>
+          <w:color w:val="auto"/>
+          <w:sz w:val="20"/>
+          <w:highlight w:val="white"/>
+        </w:rPr>
+        <w:t>bash</w:t>
+      </w:r>
+      <w:r>
+        <w:rPr>
+          <w:rFonts w:ascii="Cambria" w:eastAsia="Cambria" w:hAnsi="Cambria" w:cs="Cambria"/>
+          <w:color w:val="434343"/>
+          <w:sz w:val="20"/>
+          <w:highlight w:val="white"/>
+        </w:rPr>
+        <w:t xml:space="preserve">, </w:t>
+      </w:r>
+      <w:r>
+        <w:rPr>
+          <w:rFonts w:ascii="Cambria" w:eastAsia="Cambria" w:hAnsi="Cambria" w:cs="Cambria"/>
+          <w:b/>
+          <w:color w:val="auto"/>
+          <w:sz w:val="20"/>
+          <w:highlight w:val="white"/>
+        </w:rPr>
+        <w:t>vim</w:t>
+      </w:r>
+      <w:r>
+        <w:rPr>
+          <w:rFonts w:ascii="Cambria" w:eastAsia="Cambria" w:hAnsi="Cambria" w:cs="Cambria"/>
+          <w:color w:val="434343"/>
+          <w:sz w:val="20"/>
+          <w:highlight w:val="white"/>
+        </w:rPr>
+        <w:t xml:space="preserve">, </w:t>
+      </w:r>
+      <w:r>
+        <w:rPr>
+          <w:rFonts w:ascii="Cambria" w:eastAsia="Cambria" w:hAnsi="Cambria" w:cs="Cambria"/>
+          <w:b/>
+          <w:color w:val="auto"/>
+          <w:sz w:val="20"/>
+          <w:highlight w:val="white"/>
+        </w:rPr>
+        <w:t>git</w:t>
+      </w:r>
+      <w:r>
+        <w:rPr>
+          <w:rFonts w:ascii="Cambria" w:eastAsia="Cambria" w:hAnsi="Cambria" w:cs="Cambria"/>
+          <w:color w:val="434343"/>
+          <w:sz w:val="20"/>
+          <w:highlight w:val="white"/>
+        </w:rPr>
+        <w:t xml:space="preserve">, </w:t>
+      </w:r>
+      <w:r>
+        <w:rPr>
+          <w:rFonts w:ascii="Cambria" w:eastAsia="Cambria" w:hAnsi="Cambria" w:cs="Cambria"/>
+          <w:b/>
+          <w:color w:val="auto"/>
+          <w:sz w:val="20"/>
+          <w:highlight w:val="white"/>
+        </w:rPr>
+        <w:t>eclipse</w:t>
+      </w:r>
+      <w:r>
+        <w:rPr>
+          <w:rFonts w:ascii="Cambria" w:eastAsia="Cambria" w:hAnsi="Cambria" w:cs="Cambria"/>
+          <w:color w:val="434343"/>
+          <w:sz w:val="20"/>
+          <w:highlight w:val="white"/>
+        </w:rPr>
+        <w:t xml:space="preserve">, </w:t>
+      </w:r>
+      <w:r>
+        <w:rPr>
+          <w:rFonts w:ascii="Cambria" w:eastAsia="Cambria" w:hAnsi="Cambria" w:cs="Cambria"/>
+          <w:b/>
+          <w:color w:val="auto"/>
+          <w:sz w:val="20"/>
+          <w:highlight w:val="white"/>
+        </w:rPr>
+        <w:t>debugging</w:t>
+      </w:r>
+      <w:r>
+        <w:rPr>
+          <w:rFonts w:ascii="Cambria" w:eastAsia="Cambria" w:hAnsi="Cambria" w:cs="Cambria"/>
+          <w:color w:val="434343"/>
+          <w:sz w:val="20"/>
+          <w:highlight w:val="white"/>
+        </w:rPr>
+        <w:t xml:space="preserve">, </w:t>
       </w:r>
       <w:proofErr w:type="spellStart"/>
       <w:r>
@@ -985,7 +1250,7 @@
           <w:numId w:val="4"/>
         </w:numPr>
         <w:spacing w:line="240" w:lineRule="auto"/>
-        <w:ind w:hanging="359"/>
+        <w:ind w:hanging="360"/>
         <w:rPr>
           <w:rFonts w:ascii="Cambria" w:eastAsia="Cambria" w:hAnsi="Cambria" w:cs="Cambria"/>
           <w:sz w:val="20"/>
@@ -1008,7 +1273,26 @@
           <w:sz w:val="20"/>
           <w:highlight w:val="white"/>
         </w:rPr>
-        <w:t>in creating a mobile web application for the Qualcomm campus team.</w:t>
+        <w:t xml:space="preserve">in creating a mobile web application for the </w:t>
+      </w:r>
+      <w:r>
+        <w:rPr>
+          <w:rFonts w:ascii="Cambria" w:eastAsia="Cambria" w:hAnsi="Cambria" w:cs="Cambria"/>
+          <w:b/>
+          <w:color w:val="auto"/>
+          <w:sz w:val="20"/>
+          <w:highlight w:val="white"/>
+        </w:rPr>
+        <w:t>Qualcomm</w:t>
+      </w:r>
+      <w:r>
+        <w:rPr>
+          <w:rFonts w:ascii="Cambria" w:eastAsia="Cambria" w:hAnsi="Cambria" w:cs="Cambria"/>
+          <w:color w:val="434343"/>
+          <w:sz w:val="20"/>
+          <w:highlight w:val="white"/>
+        </w:rPr>
+        <w:t xml:space="preserve"> campus team</w:t>
       </w:r>
     </w:p>
     <w:p>
@@ -1307,7 +1591,7 @@
           <w:color w:val="434343"/>
           <w:sz w:val="20"/>
         </w:rPr>
-        <w:t>team developing an automatic platform for testing.</w:t>
+        <w:t>team developing an automatic platform for testing</w:t>
       </w:r>
     </w:p>
     <w:p>
@@ -1362,8 +1646,10 @@
           <w:sz w:val="20"/>
           <w:highlight w:val="white"/>
         </w:rPr>
-        <w:t xml:space="preserve"> framework.</w:t>
-      </w:r>
+        <w:t xml:space="preserve"> framework</w:t>
+      </w:r>
+      <w:bookmarkStart w:id="0" w:name="_GoBack"/>
+      <w:bookmarkEnd w:id="0"/>
     </w:p>
     <w:p>
       <w:pPr>
@@ -1637,7 +1923,7 @@
           <w:sz w:val="20"/>
           <w:highlight w:val="white"/>
         </w:rPr>
-        <w:t xml:space="preserve"> on the Flask framework.</w:t>
+        <w:t xml:space="preserve"> on the Flask framework</w:t>
       </w:r>
     </w:p>
     <w:p>
@@ -1664,7 +1950,7 @@
           <w:sz w:val="20"/>
           <w:highlight w:val="white"/>
         </w:rPr>
-        <w:t>Interfacing with embedded software in C on a target device via USB.</w:t>
+        <w:t>Interfacing with embedded software in C on a target device via USB</w:t>
       </w:r>
     </w:p>
     <w:p>
@@ -1960,19 +2246,7 @@
             <w:highlight w:val="white"/>
             <w:u w:val="single"/>
           </w:rPr>
-          <w:t>levista</w:t>
-        </w:r>
-        <w:bookmarkStart w:id="0" w:name="_GoBack"/>
-        <w:bookmarkEnd w:id="0"/>
-        <w:r>
-          <w:rPr>
-            <w:rFonts w:asciiTheme="minorHAnsi" w:hAnsiTheme="minorHAnsi"/>
-            <w:color w:val="1155CC"/>
-            <w:sz w:val="20"/>
-            <w:highlight w:val="white"/>
-            <w:u w:val="single"/>
-          </w:rPr>
-          <w:t>rrett.com/snake</w:t>
+          <w:t>levistarrett.com/snake</w:t>
         </w:r>
       </w:hyperlink>
     </w:p>
@@ -1986,7 +2260,7 @@
         <w:spacing w:line="240" w:lineRule="auto"/>
         <w:ind w:hanging="359"/>
         <w:rPr>
-          <w:rFonts w:ascii="Cambria" w:eastAsia="Cambria" w:hAnsi="Cambria" w:cs="Cambria"/>
+          <w:rFonts w:asciiTheme="minorHAnsi" w:eastAsia="Cambria" w:hAnsiTheme="minorHAnsi" w:cs="Cambria"/>
           <w:sz w:val="20"/>
           <w:highlight w:val="white"/>
         </w:rPr>
@@ -2036,6 +2310,15 @@
           <w:highlight w:val="white"/>
         </w:rPr>
         <w:t>t</w:t>
+      </w:r>
+      <w:r>
+        <w:rPr>
+          <w:rFonts w:ascii="Cambria" w:eastAsia="Cambria" w:hAnsi="Cambria" w:cs="Cambria"/>
+          <w:color w:val="434343"/>
+          <w:sz w:val="20"/>
+          <w:highlight w:val="white"/>
+        </w:rPr>
+        <w:t xml:space="preserve"> </w:t>
       </w:r>
     </w:p>
     <w:p>
@@ -3936,7 +4219,7 @@
 </file>
 
 <file path=customXml/itemProps1.xml><?xml version="1.0" encoding="utf-8"?>
-<ds:datastoreItem xmlns:ds="http://schemas.openxmlformats.org/officeDocument/2006/customXml" ds:itemID="{5B9ABD2D-123C-1A4B-9179-AABB6ED459A0}">
+<ds:datastoreItem xmlns:ds="http://schemas.openxmlformats.org/officeDocument/2006/customXml" ds:itemID="{C52F5C10-7DDD-5D49-96E9-349AEF097C54}">
   <ds:schemaRefs>
     <ds:schemaRef ds:uri="http://schemas.openxmlformats.org/officeDocument/2006/bibliography"/>
   </ds:schemaRefs>

</xml_diff>

<commit_message>
added end date of 2015 qualcomm internship
</commit_message>
<xml_diff>
--- a/resume.docx
+++ b/resume.docx
@@ -28,10 +28,7 @@
         <w:jc w:val="center"/>
       </w:pPr>
       <w:r>
-        <w:rPr>
-          <w:highlight w:val="white"/>
-        </w:rPr>
-        <w:t>2243 US 52 W #1311</w:t>
+        <w:t>1192 E Dollar Ct</w:t>
       </w:r>
     </w:p>
     <w:p>
@@ -45,13 +42,19 @@
         <w:rPr>
           <w:highlight w:val="white"/>
         </w:rPr>
-        <w:t xml:space="preserve">West Lafayette, </w:t>
-      </w:r>
-      <w:r>
-        <w:rPr>
-          <w:highlight w:val="white"/>
-        </w:rPr>
-        <w:t>Indiana 47906</w:t>
+        <w:t>Brookston</w:t>
+      </w:r>
+      <w:r>
+        <w:rPr>
+          <w:highlight w:val="white"/>
+        </w:rPr>
+        <w:t xml:space="preserve">, </w:t>
+      </w:r>
+      <w:r>
+        <w:rPr>
+          <w:highlight w:val="white"/>
+        </w:rPr>
+        <w:t>Indiana 47923</w:t>
       </w:r>
     </w:p>
     <w:p>
@@ -75,18 +78,13 @@
         <w:contextualSpacing w:val="0"/>
         <w:jc w:val="center"/>
       </w:pPr>
-      <w:hyperlink r:id="rId7">
-        <w:proofErr w:type="gramStart"/>
-        <w:r>
-          <w:rPr>
-            <w:color w:val="1155CC"/>
-            <w:highlight w:val="white"/>
-            <w:u w:val="single"/>
-          </w:rPr>
-          <w:t>levistarrett.com</w:t>
-        </w:r>
-        <w:proofErr w:type="gramEnd"/>
-      </w:hyperlink>
+      <w:r>
+        <w:rPr>
+          <w:color w:val="1155CC"/>
+          <w:highlight w:val="white"/>
+        </w:rPr>
+        <w:t>levistarrett.com</w:t>
+      </w:r>
     </w:p>
     <w:p>
       <w:pPr>
@@ -95,16 +93,13 @@
         <w:contextualSpacing w:val="0"/>
         <w:jc w:val="center"/>
       </w:pPr>
-      <w:hyperlink r:id="rId8">
-        <w:r>
-          <w:rPr>
-            <w:color w:val="1155CC"/>
-            <w:highlight w:val="white"/>
-            <w:u w:val="single"/>
-          </w:rPr>
-          <w:t>lpstarre@purdue.edu</w:t>
-        </w:r>
-      </w:hyperlink>
+      <w:r>
+        <w:rPr>
+          <w:color w:val="1155CC"/>
+          <w:highlight w:val="white"/>
+        </w:rPr>
+        <w:t>lpstarre@purdue.edu</w:t>
+      </w:r>
     </w:p>
     <w:p>
       <w:pPr>
@@ -158,60 +153,100 @@
         </w:tabs>
         <w:spacing w:line="240" w:lineRule="auto"/>
         <w:contextualSpacing w:val="0"/>
+        <w:rPr>
+          <w:b/>
+        </w:rPr>
+      </w:pPr>
+      <w:r>
+        <w:rPr>
+          <w:b/>
+          <w:highlight w:val="white"/>
+        </w:rPr>
+        <w:t xml:space="preserve">Bachelor of Science </w:t>
+      </w:r>
+      <w:r>
+        <w:rPr>
+          <w:b/>
+          <w:highlight w:val="white"/>
+        </w:rPr>
+        <w:t>in Computer Science</w:t>
+      </w:r>
+      <w:r>
+        <w:rPr>
+          <w:b/>
+          <w:highlight w:val="white"/>
+        </w:rPr>
+        <w:tab/>
+      </w:r>
+      <w:r>
+        <w:rPr>
+          <w:b/>
+          <w:highlight w:val="white"/>
+        </w:rPr>
+        <w:t>May 201</w:t>
+      </w:r>
+      <w:r>
+        <w:rPr>
+          <w:b/>
+        </w:rPr>
+        <w:t>6</w:t>
+      </w:r>
+      <w:r>
+        <w:rPr>
+          <w:b/>
+        </w:rPr>
+        <w:t xml:space="preserve"> [</w:t>
+      </w:r>
+      <w:r>
+        <w:t>3.85</w:t>
+      </w:r>
+      <w:r>
+        <w:rPr>
+          <w:b/>
+        </w:rPr>
+        <w:t>]</w:t>
+      </w:r>
+    </w:p>
+    <w:p>
+      <w:pPr>
+        <w:pStyle w:val="normal0"/>
+        <w:tabs>
+          <w:tab w:val="right" w:pos="10710"/>
+        </w:tabs>
+        <w:spacing w:line="240" w:lineRule="auto"/>
+        <w:contextualSpacing w:val="0"/>
+        <w:rPr>
+          <w:b/>
+          <w:highlight w:val="white"/>
+        </w:rPr>
         <w:sectPr>
           <w:pgSz w:w="12240" w:h="15840"/>
           <w:pgMar w:top="432" w:right="576" w:bottom="576" w:left="576" w:header="720" w:footer="720" w:gutter="0"/>
           <w:cols w:space="720"/>
         </w:sectPr>
       </w:pPr>
-      <w:r>
-        <w:rPr>
-          <w:b/>
-          <w:highlight w:val="white"/>
-        </w:rPr>
-        <w:t xml:space="preserve">Bachelor of Science </w:t>
-      </w:r>
-      <w:r>
-        <w:rPr>
-          <w:b/>
-          <w:highlight w:val="white"/>
-        </w:rPr>
-        <w:t>in Computer Science</w:t>
-      </w:r>
-      <w:r>
-        <w:rPr>
-          <w:b/>
-          <w:highlight w:val="white"/>
-        </w:rPr>
-        <w:tab/>
-      </w:r>
-      <w:r>
-        <w:rPr>
-          <w:b/>
-          <w:highlight w:val="white"/>
-        </w:rPr>
-        <w:t>May 201</w:t>
-      </w:r>
-      <w:r>
-        <w:rPr>
-          <w:b/>
-        </w:rPr>
-        <w:t>6</w:t>
-      </w:r>
-      <w:r>
-        <w:rPr>
-          <w:b/>
-        </w:rPr>
-        <w:t xml:space="preserve"> [</w:t>
-      </w:r>
-      <w:r>
-        <w:t>3.83</w:t>
-      </w:r>
-      <w:r>
-        <w:rPr>
-          <w:b/>
-        </w:rPr>
-        <w:t>]</w:t>
+      <w:proofErr w:type="gramStart"/>
+      <w:r>
+        <w:rPr>
+          <w:i/>
+          <w:sz w:val="20"/>
+        </w:rPr>
+        <w:t>focus</w:t>
+      </w:r>
+      <w:proofErr w:type="gramEnd"/>
+      <w:r>
+        <w:rPr>
+          <w:i/>
+          <w:sz w:val="20"/>
+        </w:rPr>
+        <w:t xml:space="preserve"> in Systems and Software Engineerin</w:t>
+      </w:r>
+      <w:r>
+        <w:rPr>
+          <w:i/>
+          <w:sz w:val="20"/>
+        </w:rPr>
+        <w:t>g</w:t>
       </w:r>
     </w:p>
     <w:p>
@@ -276,35 +311,18 @@
         <w:ind w:hanging="359"/>
         <w:rPr>
           <w:rFonts w:ascii="Cambria" w:eastAsia="Cambria" w:hAnsi="Cambria" w:cs="Cambria"/>
-          <w:b/>
-          <w:sz w:val="20"/>
-          <w:highlight w:val="white"/>
-        </w:rPr>
-      </w:pPr>
-      <w:r>
-        <w:rPr>
-          <w:rFonts w:ascii="Cambria" w:eastAsia="Cambria" w:hAnsi="Cambria" w:cs="Cambria"/>
-          <w:b/>
-          <w:sz w:val="20"/>
-          <w:highlight w:val="white"/>
-        </w:rPr>
-        <w:t xml:space="preserve">Config Management </w:t>
-      </w:r>
-      <w:r>
-        <w:rPr>
-          <w:rFonts w:ascii="Cambria" w:eastAsia="Cambria" w:hAnsi="Cambria" w:cs="Cambria"/>
-          <w:sz w:val="20"/>
-          <w:highlight w:val="white"/>
-        </w:rPr>
-        <w:t>-</w:t>
-      </w:r>
-      <w:r>
-        <w:rPr>
-          <w:rFonts w:ascii="Cambria" w:eastAsia="Cambria" w:hAnsi="Cambria" w:cs="Cambria"/>
-          <w:sz w:val="20"/>
-          <w:highlight w:val="white"/>
-        </w:rPr>
-        <w:t>-</w:t>
+          <w:sz w:val="20"/>
+          <w:highlight w:val="white"/>
+        </w:rPr>
+      </w:pPr>
+      <w:r>
+        <w:rPr>
+          <w:rFonts w:ascii="Cambria" w:eastAsia="Cambria" w:hAnsi="Cambria" w:cs="Cambria"/>
+          <w:b/>
+          <w:sz w:val="20"/>
+          <w:highlight w:val="white"/>
+        </w:rPr>
+        <w:t>C/C++</w:t>
       </w:r>
       <w:r>
         <w:rPr>
@@ -317,92 +335,19 @@
       <w:r>
         <w:rPr>
           <w:rFonts w:ascii="Cambria" w:eastAsia="Cambria" w:hAnsi="Cambria" w:cs="Cambria"/>
-          <w:color w:val="434343"/>
-          <w:sz w:val="20"/>
-          <w:highlight w:val="white"/>
-        </w:rPr>
-        <w:t xml:space="preserve">Experience with both </w:t>
-      </w:r>
-      <w:r>
-        <w:rPr>
-          <w:rFonts w:ascii="Cambria" w:eastAsia="Cambria" w:hAnsi="Cambria" w:cs="Cambria"/>
-          <w:b/>
-          <w:sz w:val="20"/>
-          <w:highlight w:val="white"/>
-        </w:rPr>
-        <w:t>git</w:t>
-      </w:r>
-      <w:r>
-        <w:rPr>
-          <w:rFonts w:ascii="Cambria" w:eastAsia="Cambria" w:hAnsi="Cambria" w:cs="Cambria"/>
-          <w:color w:val="434343"/>
-          <w:sz w:val="20"/>
-          <w:highlight w:val="white"/>
-        </w:rPr>
-        <w:t xml:space="preserve"> and </w:t>
-      </w:r>
-      <w:r>
-        <w:rPr>
-          <w:rFonts w:ascii="Cambria" w:eastAsia="Cambria" w:hAnsi="Cambria" w:cs="Cambria"/>
-          <w:b/>
-          <w:sz w:val="20"/>
-          <w:highlight w:val="white"/>
-        </w:rPr>
-        <w:t>subversion</w:t>
-      </w:r>
-      <w:r>
-        <w:rPr>
-          <w:rFonts w:ascii="Cambria" w:eastAsia="Cambria" w:hAnsi="Cambria" w:cs="Cambria"/>
-          <w:color w:val="434343"/>
-          <w:sz w:val="20"/>
-          <w:highlight w:val="white"/>
-        </w:rPr>
-        <w:t xml:space="preserve"> in real software teams, and familiar with online source hosting such as </w:t>
-      </w:r>
-      <w:r>
-        <w:rPr>
-          <w:rFonts w:ascii="Cambria" w:eastAsia="Cambria" w:hAnsi="Cambria" w:cs="Cambria"/>
-          <w:b/>
-          <w:sz w:val="20"/>
-          <w:highlight w:val="white"/>
-        </w:rPr>
-        <w:t>G</w:t>
-      </w:r>
-      <w:r>
-        <w:rPr>
-          <w:rFonts w:ascii="Cambria" w:eastAsia="Cambria" w:hAnsi="Cambria" w:cs="Cambria"/>
-          <w:b/>
-          <w:sz w:val="20"/>
-          <w:highlight w:val="white"/>
-        </w:rPr>
-        <w:t>ithub</w:t>
-      </w:r>
-      <w:r>
-        <w:rPr>
-          <w:rFonts w:ascii="Cambria" w:eastAsia="Cambria" w:hAnsi="Cambria" w:cs="Cambria"/>
-          <w:color w:val="434343"/>
-          <w:sz w:val="20"/>
-          <w:highlight w:val="white"/>
-        </w:rPr>
-        <w:t xml:space="preserve"> and </w:t>
-      </w:r>
-      <w:r>
-        <w:rPr>
-          <w:rFonts w:ascii="Cambria" w:eastAsia="Cambria" w:hAnsi="Cambria" w:cs="Cambria"/>
-          <w:b/>
-          <w:sz w:val="20"/>
-          <w:highlight w:val="white"/>
-        </w:rPr>
-        <w:t>B</w:t>
-      </w:r>
-      <w:r>
-        <w:rPr>
-          <w:rFonts w:ascii="Cambria" w:eastAsia="Cambria" w:hAnsi="Cambria" w:cs="Cambria"/>
-          <w:b/>
-          <w:sz w:val="20"/>
-          <w:highlight w:val="white"/>
-        </w:rPr>
-        <w:t>itbucket</w:t>
+          <w:sz w:val="20"/>
+          <w:highlight w:val="white"/>
+        </w:rPr>
+        <w:t xml:space="preserve">– </w:t>
+      </w:r>
+      <w:r>
+        <w:rPr>
+          <w:rFonts w:ascii="Cambria" w:eastAsia="Cambria" w:hAnsi="Cambria" w:cs="Cambria"/>
+          <w:color w:val="434343"/>
+          <w:sz w:val="20"/>
+          <w:highlight w:val="white"/>
+        </w:rPr>
+        <w:t>Strong background in writing system level and embedded applications in C and C++. Implemented a specialized FTP server for Qualcomm modems</w:t>
       </w:r>
     </w:p>
     <w:p>
@@ -416,80 +361,54 @@
         <w:ind w:hanging="359"/>
         <w:rPr>
           <w:rFonts w:ascii="Cambria" w:eastAsia="Cambria" w:hAnsi="Cambria" w:cs="Cambria"/>
-          <w:sz w:val="20"/>
-          <w:highlight w:val="white"/>
-        </w:rPr>
-      </w:pPr>
-      <w:r>
-        <w:rPr>
-          <w:rFonts w:ascii="Cambria" w:eastAsia="Cambria" w:hAnsi="Cambria" w:cs="Cambria"/>
-          <w:b/>
-          <w:sz w:val="20"/>
-          <w:highlight w:val="white"/>
-        </w:rPr>
-        <w:t>Python</w:t>
-      </w:r>
-      <w:r>
-        <w:rPr>
-          <w:rFonts w:ascii="Cambria" w:eastAsia="Cambria" w:hAnsi="Cambria" w:cs="Cambria"/>
-          <w:sz w:val="20"/>
-          <w:highlight w:val="white"/>
-        </w:rPr>
-        <w:t xml:space="preserve"> -</w:t>
-      </w:r>
-      <w:r>
-        <w:rPr>
-          <w:rFonts w:ascii="Cambria" w:eastAsia="Cambria" w:hAnsi="Cambria" w:cs="Cambria"/>
-          <w:sz w:val="20"/>
-          <w:highlight w:val="white"/>
-        </w:rPr>
-        <w:t>-</w:t>
-      </w:r>
-      <w:r>
-        <w:rPr>
-          <w:rFonts w:ascii="Cambria" w:eastAsia="Cambria" w:hAnsi="Cambria" w:cs="Cambria"/>
-          <w:color w:val="434343"/>
-          <w:sz w:val="20"/>
-          <w:highlight w:val="white"/>
-        </w:rPr>
-        <w:t xml:space="preserve"> Extensive experience building </w:t>
-      </w:r>
-      <w:r>
-        <w:rPr>
-          <w:rFonts w:ascii="Cambria" w:eastAsia="Cambria" w:hAnsi="Cambria" w:cs="Cambria"/>
-          <w:color w:val="434343"/>
-          <w:sz w:val="20"/>
-          <w:highlight w:val="white"/>
-        </w:rPr>
-        <w:t xml:space="preserve">web applications in </w:t>
-      </w:r>
-      <w:r>
-        <w:rPr>
-          <w:rFonts w:ascii="Cambria" w:eastAsia="Cambria" w:hAnsi="Cambria" w:cs="Cambria"/>
-          <w:color w:val="434343"/>
-          <w:sz w:val="20"/>
-          <w:highlight w:val="white"/>
-        </w:rPr>
-        <w:t>Python</w:t>
-      </w:r>
-      <w:r>
-        <w:rPr>
-          <w:rFonts w:ascii="Cambria" w:eastAsia="Cambria" w:hAnsi="Cambria" w:cs="Cambria"/>
-          <w:color w:val="434343"/>
-          <w:sz w:val="20"/>
-          <w:highlight w:val="white"/>
-        </w:rPr>
-        <w:t xml:space="preserve"> using the </w:t>
-      </w:r>
-      <w:r>
-        <w:rPr>
-          <w:rFonts w:ascii="Cambria" w:eastAsia="Cambria" w:hAnsi="Cambria" w:cs="Cambria"/>
-          <w:b/>
-          <w:color w:val="auto"/>
-          <w:sz w:val="20"/>
-          <w:highlight w:val="white"/>
-        </w:rPr>
-        <w:t>Flask</w:t>
+          <w:b/>
+          <w:sz w:val="20"/>
+          <w:highlight w:val="white"/>
+        </w:rPr>
+      </w:pPr>
+      <w:r>
+        <w:rPr>
+          <w:rFonts w:ascii="Cambria" w:eastAsia="Cambria" w:hAnsi="Cambria" w:cs="Cambria"/>
+          <w:b/>
+          <w:sz w:val="20"/>
+          <w:highlight w:val="white"/>
+        </w:rPr>
+        <w:t xml:space="preserve">Version Control </w:t>
+      </w:r>
+      <w:r>
+        <w:rPr>
+          <w:rFonts w:ascii="Cambria" w:eastAsia="Cambria" w:hAnsi="Cambria" w:cs="Cambria"/>
+          <w:sz w:val="20"/>
+          <w:highlight w:val="white"/>
+        </w:rPr>
+        <w:t xml:space="preserve">– </w:t>
+      </w:r>
+      <w:r>
+        <w:rPr>
+          <w:rFonts w:ascii="Cambria" w:eastAsia="Cambria" w:hAnsi="Cambria" w:cs="Cambria"/>
+          <w:color w:val="434343"/>
+          <w:sz w:val="20"/>
+          <w:highlight w:val="white"/>
+        </w:rPr>
+        <w:t xml:space="preserve">Experience with </w:t>
+      </w:r>
+      <w:r>
+        <w:rPr>
+          <w:rFonts w:ascii="Cambria" w:eastAsia="Cambria" w:hAnsi="Cambria" w:cs="Cambria"/>
+          <w:b/>
+          <w:sz w:val="20"/>
+          <w:highlight w:val="white"/>
+        </w:rPr>
+        <w:t>git</w:t>
+      </w:r>
+      <w:r>
+        <w:rPr>
+          <w:rFonts w:ascii="Cambria" w:eastAsia="Cambria" w:hAnsi="Cambria" w:cs="Cambria"/>
+          <w:color w:val="434343"/>
+          <w:sz w:val="20"/>
+          <w:highlight w:val="white"/>
+        </w:rPr>
+        <w:t>,</w:t>
       </w:r>
       <w:r>
         <w:rPr>
@@ -500,17 +419,96 @@
         </w:rPr>
         <w:t xml:space="preserve"> </w:t>
       </w:r>
-      <w:proofErr w:type="spellStart"/>
-      <w:r>
-        <w:rPr>
-          <w:rFonts w:ascii="Cambria" w:eastAsia="Cambria" w:hAnsi="Cambria" w:cs="Cambria"/>
-          <w:color w:val="434343"/>
-          <w:sz w:val="20"/>
-          <w:highlight w:val="white"/>
-        </w:rPr>
-        <w:t>microframework</w:t>
-      </w:r>
-      <w:proofErr w:type="spellEnd"/>
+      <w:r>
+        <w:rPr>
+          <w:rFonts w:ascii="Cambria" w:eastAsia="Cambria" w:hAnsi="Cambria" w:cs="Cambria"/>
+          <w:b/>
+          <w:sz w:val="20"/>
+          <w:highlight w:val="white"/>
+        </w:rPr>
+        <w:t>subversion</w:t>
+      </w:r>
+      <w:r>
+        <w:rPr>
+          <w:rFonts w:ascii="Cambria" w:eastAsia="Cambria" w:hAnsi="Cambria" w:cs="Cambria"/>
+          <w:color w:val="434343"/>
+          <w:sz w:val="20"/>
+          <w:highlight w:val="white"/>
+        </w:rPr>
+        <w:t xml:space="preserve">, and </w:t>
+      </w:r>
+      <w:r>
+        <w:rPr>
+          <w:rFonts w:ascii="Cambria" w:eastAsia="Cambria" w:hAnsi="Cambria" w:cs="Cambria"/>
+          <w:b/>
+          <w:sz w:val="20"/>
+          <w:highlight w:val="white"/>
+        </w:rPr>
+        <w:t>perforce</w:t>
+      </w:r>
+      <w:r>
+        <w:rPr>
+          <w:rFonts w:ascii="Cambria" w:eastAsia="Cambria" w:hAnsi="Cambria" w:cs="Cambria"/>
+          <w:color w:val="434343"/>
+          <w:sz w:val="20"/>
+          <w:highlight w:val="white"/>
+        </w:rPr>
+        <w:t xml:space="preserve"> i</w:t>
+      </w:r>
+      <w:r>
+        <w:rPr>
+          <w:rFonts w:ascii="Cambria" w:eastAsia="Cambria" w:hAnsi="Cambria" w:cs="Cambria"/>
+          <w:color w:val="434343"/>
+          <w:sz w:val="20"/>
+          <w:highlight w:val="white"/>
+        </w:rPr>
+        <w:t xml:space="preserve">n real software teams, and familiar with online source hosting such as </w:t>
+      </w:r>
+      <w:r>
+        <w:rPr>
+          <w:rFonts w:ascii="Cambria" w:eastAsia="Cambria" w:hAnsi="Cambria" w:cs="Cambria"/>
+          <w:b/>
+          <w:sz w:val="20"/>
+          <w:highlight w:val="white"/>
+        </w:rPr>
+        <w:t>G</w:t>
+      </w:r>
+      <w:r>
+        <w:rPr>
+          <w:rFonts w:ascii="Cambria" w:eastAsia="Cambria" w:hAnsi="Cambria" w:cs="Cambria"/>
+          <w:b/>
+          <w:sz w:val="20"/>
+          <w:highlight w:val="white"/>
+        </w:rPr>
+        <w:t>ithub</w:t>
+      </w:r>
+      <w:r>
+        <w:rPr>
+          <w:rFonts w:ascii="Cambria" w:eastAsia="Cambria" w:hAnsi="Cambria" w:cs="Cambria"/>
+          <w:color w:val="434343"/>
+          <w:sz w:val="20"/>
+          <w:highlight w:val="white"/>
+        </w:rPr>
+        <w:t xml:space="preserve"> and </w:t>
+      </w:r>
+      <w:r>
+        <w:rPr>
+          <w:rFonts w:ascii="Cambria" w:eastAsia="Cambria" w:hAnsi="Cambria" w:cs="Cambria"/>
+          <w:b/>
+          <w:sz w:val="20"/>
+          <w:highlight w:val="white"/>
+        </w:rPr>
+        <w:t>B</w:t>
+      </w:r>
+      <w:r>
+        <w:rPr>
+          <w:rFonts w:ascii="Cambria" w:eastAsia="Cambria" w:hAnsi="Cambria" w:cs="Cambria"/>
+          <w:b/>
+          <w:sz w:val="20"/>
+          <w:highlight w:val="white"/>
+        </w:rPr>
+        <w:t>itbucket</w:t>
+      </w:r>
     </w:p>
     <w:p>
       <w:pPr>
@@ -534,7 +532,7 @@
           <w:sz w:val="20"/>
           <w:highlight w:val="white"/>
         </w:rPr>
-        <w:t>JavaScript/HTML/CSS</w:t>
+        <w:t>Python</w:t>
       </w:r>
       <w:r>
         <w:rPr>
@@ -550,7 +548,53 @@
           <w:sz w:val="20"/>
           <w:highlight w:val="white"/>
         </w:rPr>
-        <w:t>–</w:t>
+        <w:t xml:space="preserve">– </w:t>
+      </w:r>
+      <w:r>
+        <w:rPr>
+          <w:rFonts w:ascii="Cambria" w:eastAsia="Cambria" w:hAnsi="Cambria" w:cs="Cambria"/>
+          <w:color w:val="434343"/>
+          <w:sz w:val="20"/>
+          <w:highlight w:val="white"/>
+        </w:rPr>
+        <w:t xml:space="preserve">Extensive experience building </w:t>
+      </w:r>
+      <w:r>
+        <w:rPr>
+          <w:rFonts w:ascii="Cambria" w:eastAsia="Cambria" w:hAnsi="Cambria" w:cs="Cambria"/>
+          <w:color w:val="434343"/>
+          <w:sz w:val="20"/>
+          <w:highlight w:val="white"/>
+        </w:rPr>
+        <w:t xml:space="preserve">web applications in </w:t>
+      </w:r>
+      <w:r>
+        <w:rPr>
+          <w:rFonts w:ascii="Cambria" w:eastAsia="Cambria" w:hAnsi="Cambria" w:cs="Cambria"/>
+          <w:color w:val="434343"/>
+          <w:sz w:val="20"/>
+          <w:highlight w:val="white"/>
+        </w:rPr>
+        <w:t>Python</w:t>
+      </w:r>
+      <w:r>
+        <w:rPr>
+          <w:rFonts w:ascii="Cambria" w:eastAsia="Cambria" w:hAnsi="Cambria" w:cs="Cambria"/>
+          <w:color w:val="434343"/>
+          <w:sz w:val="20"/>
+          <w:highlight w:val="white"/>
+        </w:rPr>
+        <w:t xml:space="preserve"> using the </w:t>
+      </w:r>
+      <w:r>
+        <w:rPr>
+          <w:rFonts w:ascii="Cambria" w:eastAsia="Cambria" w:hAnsi="Cambria" w:cs="Cambria"/>
+          <w:b/>
+          <w:color w:val="auto"/>
+          <w:sz w:val="20"/>
+          <w:highlight w:val="white"/>
+        </w:rPr>
+        <w:t>Flask</w:t>
       </w:r>
       <w:r>
         <w:rPr>
@@ -561,24 +605,17 @@
         </w:rPr>
         <w:t xml:space="preserve"> </w:t>
       </w:r>
-      <w:r>
-        <w:rPr>
-          <w:rFonts w:ascii="Cambria" w:eastAsia="Cambria" w:hAnsi="Cambria" w:cs="Cambria"/>
-          <w:color w:val="434343"/>
-          <w:sz w:val="20"/>
-          <w:highlight w:val="white"/>
-        </w:rPr>
-        <w:t>Strong background</w:t>
-      </w:r>
-      <w:r>
-        <w:rPr>
-          <w:rFonts w:ascii="Cambria" w:eastAsia="Cambria" w:hAnsi="Cambria" w:cs="Cambria"/>
-          <w:color w:val="434343"/>
-          <w:sz w:val="20"/>
-          <w:highlight w:val="white"/>
-        </w:rPr>
-        <w:t xml:space="preserve"> building formatted web apps</w:t>
-      </w:r>
+      <w:proofErr w:type="spellStart"/>
+      <w:r>
+        <w:rPr>
+          <w:rFonts w:ascii="Cambria" w:eastAsia="Cambria" w:hAnsi="Cambria" w:cs="Cambria"/>
+          <w:color w:val="434343"/>
+          <w:sz w:val="20"/>
+          <w:highlight w:val="white"/>
+        </w:rPr>
+        <w:t>microframework</w:t>
+      </w:r>
+      <w:proofErr w:type="spellEnd"/>
     </w:p>
     <w:p>
       <w:pPr>
@@ -610,24 +647,24 @@
           <w:sz w:val="20"/>
           <w:highlight w:val="white"/>
         </w:rPr>
-        <w:t xml:space="preserve"> -</w:t>
-      </w:r>
-      <w:r>
-        <w:rPr>
-          <w:rFonts w:ascii="Cambria" w:eastAsia="Cambria" w:hAnsi="Cambria" w:cs="Cambria"/>
-          <w:sz w:val="20"/>
-          <w:highlight w:val="white"/>
-        </w:rPr>
-        <w:t>-</w:t>
-      </w:r>
-      <w:r>
-        <w:rPr>
-          <w:rFonts w:ascii="Cambria" w:eastAsia="Cambria" w:hAnsi="Cambria" w:cs="Cambria"/>
-          <w:color w:val="434343"/>
-          <w:sz w:val="20"/>
-          <w:highlight w:val="white"/>
-        </w:rPr>
-        <w:t xml:space="preserve"> Firm understanding of</w:t>
+        <w:t xml:space="preserve"> </w:t>
+      </w:r>
+      <w:r>
+        <w:rPr>
+          <w:rFonts w:ascii="Cambria" w:eastAsia="Cambria" w:hAnsi="Cambria" w:cs="Cambria"/>
+          <w:sz w:val="20"/>
+          <w:highlight w:val="white"/>
+        </w:rPr>
+        <w:t xml:space="preserve">– </w:t>
+      </w:r>
+      <w:r>
+        <w:rPr>
+          <w:rFonts w:ascii="Cambria" w:eastAsia="Cambria" w:hAnsi="Cambria" w:cs="Cambria"/>
+          <w:color w:val="434343"/>
+          <w:sz w:val="20"/>
+          <w:highlight w:val="white"/>
+        </w:rPr>
+        <w:t>Firm understanding of</w:t>
       </w:r>
       <w:r>
         <w:rPr>
@@ -670,32 +707,34 @@
           <w:sz w:val="20"/>
           <w:highlight w:val="white"/>
         </w:rPr>
-        <w:t>C</w:t>
-      </w:r>
-      <w:r>
-        <w:rPr>
-          <w:rFonts w:ascii="Cambria" w:eastAsia="Cambria" w:hAnsi="Cambria" w:cs="Cambria"/>
-          <w:sz w:val="20"/>
-          <w:highlight w:val="white"/>
-        </w:rPr>
-        <w:t xml:space="preserve"> -</w:t>
-      </w:r>
-      <w:r>
-        <w:rPr>
-          <w:rFonts w:ascii="Cambria" w:eastAsia="Cambria" w:hAnsi="Cambria" w:cs="Cambria"/>
-          <w:sz w:val="20"/>
-          <w:highlight w:val="white"/>
-        </w:rPr>
-        <w:t>-</w:t>
-      </w:r>
-      <w:r>
-        <w:rPr>
-          <w:rFonts w:ascii="Cambria" w:eastAsia="Cambria" w:hAnsi="Cambria" w:cs="Cambria"/>
-          <w:color w:val="434343"/>
-          <w:sz w:val="20"/>
-          <w:highlight w:val="white"/>
-        </w:rPr>
-        <w:t xml:space="preserve"> Wrote a </w:t>
+        <w:t xml:space="preserve">MySQL </w:t>
+      </w:r>
+      <w:r>
+        <w:rPr>
+          <w:rFonts w:ascii="Cambria" w:eastAsia="Cambria" w:hAnsi="Cambria" w:cs="Cambria"/>
+          <w:color w:val="434343"/>
+          <w:sz w:val="20"/>
+          <w:highlight w:val="white"/>
+        </w:rPr>
+        <w:t>–</w:t>
+      </w:r>
+      <w:r>
+        <w:rPr>
+          <w:rFonts w:ascii="Cambria" w:eastAsia="Cambria" w:hAnsi="Cambria" w:cs="Cambria"/>
+          <w:color w:val="434343"/>
+          <w:sz w:val="20"/>
+          <w:highlight w:val="white"/>
+        </w:rPr>
+        <w:t xml:space="preserve"> Practical experience using</w:t>
+      </w:r>
+      <w:r>
+        <w:rPr>
+          <w:rFonts w:ascii="Cambria" w:eastAsia="Cambria" w:hAnsi="Cambria" w:cs="Cambria"/>
+          <w:color w:val="434343"/>
+          <w:sz w:val="20"/>
+          <w:highlight w:val="white"/>
+        </w:rPr>
+        <w:t xml:space="preserve"> </w:t>
       </w:r>
       <w:r>
         <w:rPr>
@@ -705,13 +744,13 @@
           <w:sz w:val="20"/>
           <w:highlight w:val="white"/>
         </w:rPr>
-        <w:t>random forest</w:t>
-      </w:r>
-      <w:r>
-        <w:rPr>
-          <w:rFonts w:ascii="Cambria" w:eastAsia="Cambria" w:hAnsi="Cambria" w:cs="Cambria"/>
-          <w:b/>
-          <w:color w:val="434343"/>
+        <w:t>relational databases</w:t>
+      </w:r>
+      <w:r>
+        <w:rPr>
+          <w:rFonts w:ascii="Cambria" w:eastAsia="Cambria" w:hAnsi="Cambria" w:cs="Cambria"/>
+          <w:b/>
+          <w:color w:val="auto"/>
           <w:sz w:val="20"/>
           <w:highlight w:val="white"/>
         </w:rPr>
@@ -724,7 +763,7 @@
           <w:sz w:val="20"/>
           <w:highlight w:val="white"/>
         </w:rPr>
-        <w:t>learning algorithm to predict outcome of a dataset (school project). Some experience with embedded control in C</w:t>
+        <w:t>in applications</w:t>
       </w:r>
     </w:p>
     <w:p>
@@ -749,87 +788,6 @@
           <w:sz w:val="20"/>
           <w:highlight w:val="white"/>
         </w:rPr>
-        <w:t xml:space="preserve">MySQL </w:t>
-      </w:r>
-      <w:r>
-        <w:rPr>
-          <w:rFonts w:ascii="Cambria" w:eastAsia="Cambria" w:hAnsi="Cambria" w:cs="Cambria"/>
-          <w:color w:val="434343"/>
-          <w:sz w:val="20"/>
-          <w:highlight w:val="white"/>
-        </w:rPr>
-        <w:t>–</w:t>
-      </w:r>
-      <w:r>
-        <w:rPr>
-          <w:rFonts w:ascii="Cambria" w:eastAsia="Cambria" w:hAnsi="Cambria" w:cs="Cambria"/>
-          <w:color w:val="434343"/>
-          <w:sz w:val="20"/>
-          <w:highlight w:val="white"/>
-        </w:rPr>
-        <w:t xml:space="preserve"> Practical experience using</w:t>
-      </w:r>
-      <w:r>
-        <w:rPr>
-          <w:rFonts w:ascii="Cambria" w:eastAsia="Cambria" w:hAnsi="Cambria" w:cs="Cambria"/>
-          <w:color w:val="434343"/>
-          <w:sz w:val="20"/>
-          <w:highlight w:val="white"/>
-        </w:rPr>
-        <w:t xml:space="preserve"> </w:t>
-      </w:r>
-      <w:r>
-        <w:rPr>
-          <w:rFonts w:ascii="Cambria" w:eastAsia="Cambria" w:hAnsi="Cambria" w:cs="Cambria"/>
-          <w:b/>
-          <w:color w:val="auto"/>
-          <w:sz w:val="20"/>
-          <w:highlight w:val="white"/>
-        </w:rPr>
-        <w:t>relational databases</w:t>
-      </w:r>
-      <w:r>
-        <w:rPr>
-          <w:rFonts w:ascii="Cambria" w:eastAsia="Cambria" w:hAnsi="Cambria" w:cs="Cambria"/>
-          <w:b/>
-          <w:color w:val="auto"/>
-          <w:sz w:val="20"/>
-          <w:highlight w:val="white"/>
-        </w:rPr>
-        <w:t xml:space="preserve"> </w:t>
-      </w:r>
-      <w:r>
-        <w:rPr>
-          <w:rFonts w:ascii="Cambria" w:eastAsia="Cambria" w:hAnsi="Cambria" w:cs="Cambria"/>
-          <w:color w:val="434343"/>
-          <w:sz w:val="20"/>
-          <w:highlight w:val="white"/>
-        </w:rPr>
-        <w:t>in applications</w:t>
-      </w:r>
-    </w:p>
-    <w:p>
-      <w:pPr>
-        <w:pStyle w:val="normal0"/>
-        <w:numPr>
-          <w:ilvl w:val="0"/>
-          <w:numId w:val="6"/>
-        </w:numPr>
-        <w:spacing w:line="240" w:lineRule="auto"/>
-        <w:ind w:hanging="359"/>
-        <w:rPr>
-          <w:rFonts w:ascii="Cambria" w:eastAsia="Cambria" w:hAnsi="Cambria" w:cs="Cambria"/>
-          <w:sz w:val="20"/>
-          <w:highlight w:val="white"/>
-        </w:rPr>
-      </w:pPr>
-      <w:r>
-        <w:rPr>
-          <w:rFonts w:ascii="Cambria" w:eastAsia="Cambria" w:hAnsi="Cambria" w:cs="Cambria"/>
-          <w:b/>
-          <w:sz w:val="20"/>
-          <w:highlight w:val="white"/>
-        </w:rPr>
         <w:t xml:space="preserve">Team tools </w:t>
       </w:r>
       <w:r>
@@ -848,27 +806,6 @@
           <w:highlight w:val="white"/>
         </w:rPr>
         <w:t xml:space="preserve">Used </w:t>
-      </w:r>
-      <w:proofErr w:type="spellStart"/>
-      <w:r>
-        <w:rPr>
-          <w:rFonts w:ascii="Cambria" w:eastAsia="Cambria" w:hAnsi="Cambria" w:cs="Cambria"/>
-          <w:b/>
-          <w:color w:val="auto"/>
-          <w:sz w:val="20"/>
-          <w:highlight w:val="white"/>
-        </w:rPr>
-        <w:t>Lync</w:t>
-      </w:r>
-      <w:proofErr w:type="spellEnd"/>
-      <w:r>
-        <w:rPr>
-          <w:rFonts w:ascii="Cambria" w:eastAsia="Cambria" w:hAnsi="Cambria" w:cs="Cambria"/>
-          <w:color w:val="434343"/>
-          <w:sz w:val="20"/>
-          <w:highlight w:val="white"/>
-        </w:rPr>
-        <w:t xml:space="preserve">, </w:t>
       </w:r>
       <w:r>
         <w:rPr>
@@ -1026,7 +963,23 @@
           <w:color w:val="auto"/>
           <w:highlight w:val="white"/>
         </w:rPr>
-        <w:t>Undergrad TA for Purdue CS190 Tools course</w:t>
+        <w:t xml:space="preserve">Undergrad </w:t>
+      </w:r>
+      <w:r>
+        <w:rPr>
+          <w:rFonts w:ascii="Cambria" w:eastAsia="Cambria" w:hAnsi="Cambria" w:cs="Cambria"/>
+          <w:color w:val="auto"/>
+          <w:highlight w:val="white"/>
+        </w:rPr>
+        <w:t>Lecturer</w:t>
+      </w:r>
+      <w:r>
+        <w:rPr>
+          <w:rFonts w:ascii="Cambria" w:eastAsia="Cambria" w:hAnsi="Cambria" w:cs="Cambria"/>
+          <w:color w:val="auto"/>
+          <w:highlight w:val="white"/>
+        </w:rPr>
+        <w:t xml:space="preserve"> for Purdue CS190 Tools course</w:t>
       </w:r>
     </w:p>
     <w:p>
@@ -1052,17 +1005,16 @@
           <w:sz w:val="20"/>
           <w:highlight w:val="white"/>
         </w:rPr>
-        <w:t xml:space="preserve">Directed two labs of approximately </w:t>
-      </w:r>
-      <w:r>
-        <w:rPr>
-          <w:rFonts w:ascii="Cambria" w:eastAsia="Cambria" w:hAnsi="Cambria" w:cs="Cambria"/>
-          <w:b/>
-          <w:color w:val="auto"/>
-          <w:sz w:val="20"/>
-          <w:highlight w:val="white"/>
-        </w:rPr>
-        <w:t>twenty students</w:t>
+        <w:t>Primary lecturer for CS190 Tools at Purdue Univer</w:t>
+      </w:r>
+      <w:r>
+        <w:rPr>
+          <w:rFonts w:ascii="Cambria" w:eastAsia="Cambria" w:hAnsi="Cambria" w:cs="Cambria"/>
+          <w:color w:val="434343"/>
+          <w:sz w:val="20"/>
+          <w:highlight w:val="white"/>
+        </w:rPr>
+        <w:t>sity (Fall 2015). 400+ students</w:t>
       </w:r>
     </w:p>
     <w:p>
@@ -1088,7 +1040,25 @@
           <w:sz w:val="20"/>
           <w:highlight w:val="white"/>
         </w:rPr>
-        <w:t xml:space="preserve">Checked assignments, answered questions on topics such as </w:t>
+        <w:t>C</w:t>
+      </w:r>
+      <w:r>
+        <w:rPr>
+          <w:rFonts w:ascii="Cambria" w:eastAsia="Cambria" w:hAnsi="Cambria" w:cs="Cambria"/>
+          <w:color w:val="434343"/>
+          <w:sz w:val="20"/>
+          <w:highlight w:val="white"/>
+        </w:rPr>
+        <w:t>over</w:t>
+      </w:r>
+      <w:r>
+        <w:rPr>
+          <w:rFonts w:ascii="Cambria" w:eastAsia="Cambria" w:hAnsi="Cambria" w:cs="Cambria"/>
+          <w:color w:val="434343"/>
+          <w:sz w:val="20"/>
+          <w:highlight w:val="white"/>
+        </w:rPr>
+        <w:t xml:space="preserve"> topics such as </w:t>
       </w:r>
       <w:proofErr w:type="spellStart"/>
       <w:r>
@@ -1217,6 +1187,32 @@
         <w:t>etc</w:t>
       </w:r>
       <w:proofErr w:type="spellEnd"/>
+    </w:p>
+    <w:p>
+      <w:pPr>
+        <w:pStyle w:val="normal0"/>
+        <w:numPr>
+          <w:ilvl w:val="1"/>
+          <w:numId w:val="4"/>
+        </w:numPr>
+        <w:spacing w:line="240" w:lineRule="auto"/>
+        <w:ind w:hanging="360"/>
+        <w:rPr>
+          <w:rFonts w:ascii="Cambria" w:eastAsia="Cambria" w:hAnsi="Cambria" w:cs="Cambria"/>
+          <w:color w:val="434343"/>
+          <w:sz w:val="20"/>
+          <w:highlight w:val="white"/>
+        </w:rPr>
+      </w:pPr>
+      <w:r>
+        <w:rPr>
+          <w:rFonts w:ascii="Cambria" w:eastAsia="Cambria" w:hAnsi="Cambria" w:cs="Cambria"/>
+          <w:color w:val="434343"/>
+          <w:sz w:val="20"/>
+          <w:highlight w:val="white"/>
+        </w:rPr>
+        <w:t>Developed much of the course material including labs, lecture slides, and demos</w:t>
+      </w:r>
     </w:p>
     <w:p>
       <w:pPr>
@@ -1264,7 +1260,25 @@
           <w:sz w:val="20"/>
           <w:highlight w:val="white"/>
         </w:rPr>
-        <w:t xml:space="preserve">Led a team of five other [older] Purdue students </w:t>
+        <w:t>L</w:t>
+      </w:r>
+      <w:r>
+        <w:rPr>
+          <w:rFonts w:ascii="Cambria" w:eastAsia="Cambria" w:hAnsi="Cambria" w:cs="Cambria"/>
+          <w:color w:val="434343"/>
+          <w:sz w:val="20"/>
+          <w:highlight w:val="white"/>
+        </w:rPr>
+        <w:t xml:space="preserve">ed a team of five other </w:t>
+      </w:r>
+      <w:r>
+        <w:rPr>
+          <w:rFonts w:ascii="Cambria" w:eastAsia="Cambria" w:hAnsi="Cambria" w:cs="Cambria"/>
+          <w:color w:val="434343"/>
+          <w:sz w:val="20"/>
+          <w:highlight w:val="white"/>
+        </w:rPr>
+        <w:t xml:space="preserve">Purdue students </w:t>
       </w:r>
       <w:r>
         <w:rPr>
@@ -1317,27 +1331,16 @@
           <w:sz w:val="20"/>
           <w:highlight w:val="white"/>
         </w:rPr>
-        <w:t xml:space="preserve">Built Node.js/Express framework using git for </w:t>
-      </w:r>
-      <w:proofErr w:type="spellStart"/>
-      <w:r>
-        <w:rPr>
-          <w:rFonts w:ascii="Cambria" w:eastAsia="Cambria" w:hAnsi="Cambria" w:cs="Cambria"/>
-          <w:color w:val="434343"/>
-          <w:sz w:val="20"/>
-          <w:highlight w:val="white"/>
-        </w:rPr>
-        <w:t>config</w:t>
-      </w:r>
-      <w:proofErr w:type="spellEnd"/>
-      <w:r>
-        <w:rPr>
-          <w:rFonts w:ascii="Cambria" w:eastAsia="Cambria" w:hAnsi="Cambria" w:cs="Cambria"/>
-          <w:color w:val="434343"/>
-          <w:sz w:val="20"/>
-          <w:highlight w:val="white"/>
-        </w:rPr>
-        <w:t xml:space="preserve"> management</w:t>
+        <w:t>Built Node.js/Expre</w:t>
+      </w:r>
+      <w:r>
+        <w:rPr>
+          <w:rFonts w:ascii="Cambria" w:eastAsia="Cambria" w:hAnsi="Cambria" w:cs="Cambria"/>
+          <w:color w:val="434343"/>
+          <w:sz w:val="20"/>
+          <w:highlight w:val="white"/>
+        </w:rPr>
+        <w:t>ss framework using git for version control</w:t>
       </w:r>
     </w:p>
     <w:p>
@@ -1378,12 +1381,15 @@
     <w:p>
       <w:pPr>
         <w:pStyle w:val="normal0"/>
-        <w:spacing w:line="240" w:lineRule="auto"/>
-        <w:ind w:left="1081"/>
-        <w:rPr>
-          <w:rFonts w:ascii="Cambria" w:eastAsia="Cambria" w:hAnsi="Cambria" w:cs="Cambria"/>
-          <w:color w:val="434343"/>
-          <w:sz w:val="20"/>
+        <w:numPr>
+          <w:ilvl w:val="0"/>
+          <w:numId w:val="4"/>
+        </w:numPr>
+        <w:spacing w:line="240" w:lineRule="auto"/>
+        <w:ind w:hanging="359"/>
+        <w:rPr>
+          <w:rFonts w:ascii="Cambria" w:eastAsia="Cambria" w:hAnsi="Cambria" w:cs="Cambria"/>
+          <w:color w:val="auto"/>
           <w:highlight w:val="white"/>
         </w:rPr>
         <w:sectPr>
@@ -1393,6 +1399,14 @@
           <w:cols w:space="720"/>
         </w:sectPr>
       </w:pPr>
+      <w:r>
+        <w:rPr>
+          <w:rFonts w:ascii="Cambria" w:eastAsia="Cambria" w:hAnsi="Cambria" w:cs="Cambria"/>
+          <w:color w:val="auto"/>
+          <w:highlight w:val="white"/>
+        </w:rPr>
+        <w:t>Student leader on the Purdue Bible Fellowship leadership team</w:t>
+      </w:r>
     </w:p>
     <w:p>
       <w:pPr>
@@ -1477,17 +1491,14 @@
         </w:rPr>
         <w:t xml:space="preserve"> (</w:t>
       </w:r>
-      <w:hyperlink r:id="rId9">
-        <w:r>
-          <w:rPr>
-            <w:color w:val="1155CC"/>
-            <w:sz w:val="24"/>
-            <w:highlight w:val="white"/>
-            <w:u w:val="single"/>
-          </w:rPr>
-          <w:t>qualcomm.com</w:t>
-        </w:r>
-      </w:hyperlink>
+      <w:r>
+        <w:rPr>
+          <w:color w:val="1155CC"/>
+          <w:sz w:val="24"/>
+          <w:highlight w:val="white"/>
+        </w:rPr>
+        <w:t>qualcomm.com</w:t>
+      </w:r>
       <w:r>
         <w:rPr>
           <w:color w:val="1F497D"/>
@@ -1503,7 +1514,7 @@
           <w:highlight w:val="white"/>
         </w:rPr>
         <w:tab/>
-        <w:t>San Diego, CA</w:t>
+        <w:t>Boulder, CO</w:t>
       </w:r>
     </w:p>
     <w:p>
@@ -1531,14 +1542,14 @@
           <w:highlight w:val="white"/>
         </w:rPr>
         <w:tab/>
-        <w:t xml:space="preserve">May 2014 – </w:t>
+        <w:t xml:space="preserve">May 2015 – </w:t>
       </w:r>
       <w:r>
         <w:rPr>
           <w:color w:val="1F497D"/>
           <w:sz w:val="24"/>
         </w:rPr>
-        <w:t>August 2014</w:t>
+        <w:t>August 2015</w:t>
       </w:r>
     </w:p>
     <w:p>
@@ -1563,35 +1574,8 @@
           <w:rFonts w:ascii="Cambria" w:eastAsia="Cambria" w:hAnsi="Cambria" w:cs="Cambria"/>
           <w:color w:val="434343"/>
           <w:sz w:val="20"/>
-          <w:highlight w:val="white"/>
-        </w:rPr>
-        <w:t xml:space="preserve">Part of a </w:t>
-      </w:r>
-      <w:r>
-        <w:rPr>
-          <w:rFonts w:ascii="Cambria" w:eastAsia="Cambria" w:hAnsi="Cambria" w:cs="Cambria"/>
-          <w:b/>
-          <w:color w:val="auto"/>
-          <w:sz w:val="20"/>
-        </w:rPr>
-        <w:t>Dogfooding</w:t>
-      </w:r>
-      <w:r>
-        <w:rPr>
-          <w:rFonts w:ascii="Cambria" w:eastAsia="Cambria" w:hAnsi="Cambria" w:cs="Cambria"/>
-          <w:b/>
-          <w:color w:val="434343"/>
-          <w:sz w:val="20"/>
-        </w:rPr>
-        <w:t xml:space="preserve"> </w:t>
-      </w:r>
-      <w:r>
-        <w:rPr>
-          <w:rFonts w:ascii="Cambria" w:eastAsia="Cambria" w:hAnsi="Cambria" w:cs="Cambria"/>
-          <w:color w:val="434343"/>
-          <w:sz w:val="20"/>
-        </w:rPr>
-        <w:t>team developing an automatic platform for testing</w:t>
+        </w:rPr>
+        <w:t>Worked for modem data services on the protocols team</w:t>
       </w:r>
     </w:p>
     <w:p>
@@ -1616,9 +1600,8 @@
           <w:rFonts w:ascii="Cambria" w:eastAsia="Cambria" w:hAnsi="Cambria" w:cs="Cambria"/>
           <w:color w:val="434343"/>
           <w:sz w:val="20"/>
-          <w:highlight w:val="white"/>
-        </w:rPr>
-        <w:t xml:space="preserve">Worked on a server in JavaScript, HTML5, and CSS on the </w:t>
+        </w:rPr>
+        <w:t xml:space="preserve">Implemented a specialized </w:t>
       </w:r>
       <w:r>
         <w:rPr>
@@ -1627,26 +1610,15 @@
           <w:color w:val="auto"/>
           <w:sz w:val="20"/>
         </w:rPr>
-        <w:t>Node</w:t>
-      </w:r>
-      <w:r>
-        <w:rPr>
-          <w:rFonts w:ascii="Cambria" w:eastAsia="Cambria" w:hAnsi="Cambria" w:cs="Cambria"/>
-          <w:b/>
-          <w:color w:val="auto"/>
-          <w:sz w:val="20"/>
-          <w:highlight w:val="white"/>
-        </w:rPr>
-        <w:t>.js</w:t>
-      </w:r>
-      <w:r>
-        <w:rPr>
-          <w:rFonts w:ascii="Cambria" w:eastAsia="Cambria" w:hAnsi="Cambria" w:cs="Cambria"/>
-          <w:color w:val="434343"/>
-          <w:sz w:val="20"/>
-          <w:highlight w:val="white"/>
-        </w:rPr>
-        <w:t xml:space="preserve"> framework</w:t>
+        <w:t>FTP server</w:t>
+      </w:r>
+      <w:r>
+        <w:rPr>
+          <w:rFonts w:ascii="Cambria" w:eastAsia="Cambria" w:hAnsi="Cambria" w:cs="Cambria"/>
+          <w:color w:val="434343"/>
+          <w:sz w:val="20"/>
+        </w:rPr>
+        <w:t xml:space="preserve"> for testing data throughputs on various interfaces</w:t>
       </w:r>
     </w:p>
     <w:p>
@@ -1680,7 +1652,15 @@
           <w:color w:val="434343"/>
           <w:sz w:val="20"/>
         </w:rPr>
-        <w:t xml:space="preserve">xtensively in testing devices using the </w:t>
+        <w:t xml:space="preserve">xtensively in testing </w:t>
+      </w:r>
+      <w:r>
+        <w:rPr>
+          <w:rFonts w:ascii="Cambria" w:eastAsia="Cambria" w:hAnsi="Cambria" w:cs="Cambria"/>
+          <w:color w:val="434343"/>
+          <w:sz w:val="20"/>
+        </w:rPr>
+        <w:t xml:space="preserve">on target builds running </w:t>
       </w:r>
       <w:r>
         <w:rPr>
@@ -1691,36 +1671,6 @@
         </w:rPr>
         <w:t>Android</w:t>
       </w:r>
-      <w:r>
-        <w:rPr>
-          <w:rFonts w:ascii="Cambria" w:eastAsia="Cambria" w:hAnsi="Cambria" w:cs="Cambria"/>
-          <w:color w:val="434343"/>
-          <w:sz w:val="20"/>
-        </w:rPr>
-        <w:t xml:space="preserve"> operating system and </w:t>
-      </w:r>
-      <w:r>
-        <w:rPr>
-          <w:rFonts w:ascii="Cambria" w:eastAsia="Cambria" w:hAnsi="Cambria" w:cs="Cambria"/>
-          <w:b/>
-          <w:color w:val="auto"/>
-          <w:sz w:val="20"/>
-        </w:rPr>
-        <w:t>ADB</w:t>
-      </w:r>
-    </w:p>
-    <w:p>
-      <w:pPr>
-        <w:pStyle w:val="normal0"/>
-        <w:tabs>
-          <w:tab w:val="right" w:pos="10800"/>
-        </w:tabs>
-        <w:spacing w:line="240" w:lineRule="auto"/>
-        <w:rPr>
-          <w:sz w:val="6"/>
-          <w:szCs w:val="6"/>
-        </w:rPr>
-      </w:pPr>
     </w:p>
     <w:p>
       <w:pPr>
@@ -1746,7 +1696,7 @@
           <w:sz w:val="24"/>
           <w:highlight w:val="white"/>
         </w:rPr>
-        <w:t>Emergent Instruments, Inc.</w:t>
+        <w:t>Qualcomm Technologies, Inc.</w:t>
       </w:r>
       <w:r>
         <w:rPr>
@@ -1756,17 +1706,14 @@
         </w:rPr>
         <w:t xml:space="preserve"> (</w:t>
       </w:r>
-      <w:hyperlink r:id="rId10">
-        <w:r>
-          <w:rPr>
-            <w:color w:val="1155CC"/>
-            <w:sz w:val="24"/>
-            <w:highlight w:val="white"/>
-            <w:u w:val="single"/>
-          </w:rPr>
-          <w:t>emergentinstruments.com</w:t>
-        </w:r>
-      </w:hyperlink>
+      <w:r>
+        <w:rPr>
+          <w:color w:val="1155CC"/>
+          <w:sz w:val="24"/>
+          <w:highlight w:val="white"/>
+        </w:rPr>
+        <w:t>qualcomm.com</w:t>
+      </w:r>
       <w:r>
         <w:rPr>
           <w:color w:val="1F497D"/>
@@ -1782,7 +1729,7 @@
           <w:highlight w:val="white"/>
         </w:rPr>
         <w:tab/>
-        <w:t>West Lafayette, IN</w:t>
+        <w:t>San Diego, CA</w:t>
       </w:r>
     </w:p>
     <w:p>
@@ -1801,7 +1748,7 @@
           <w:sz w:val="24"/>
           <w:highlight w:val="white"/>
         </w:rPr>
-        <w:t>Software Developer</w:t>
+        <w:t>Interim Engineering Intern</w:t>
       </w:r>
       <w:r>
         <w:rPr>
@@ -1810,7 +1757,14 @@
           <w:highlight w:val="white"/>
         </w:rPr>
         <w:tab/>
-        <w:t>May 2013 - present</w:t>
+        <w:t xml:space="preserve">May 2014 – </w:t>
+      </w:r>
+      <w:r>
+        <w:rPr>
+          <w:color w:val="1F497D"/>
+          <w:sz w:val="24"/>
+        </w:rPr>
+        <w:t>August 2014</w:t>
       </w:r>
     </w:p>
     <w:p>
@@ -1826,19 +1780,44 @@
         <w:spacing w:line="240" w:lineRule="auto"/>
         <w:ind w:hanging="359"/>
         <w:rPr>
-          <w:rFonts w:ascii="Cambria" w:eastAsia="Cambria" w:hAnsi="Cambria" w:cs="Cambria"/>
-          <w:sz w:val="20"/>
-          <w:highlight w:val="white"/>
-        </w:rPr>
-      </w:pPr>
-      <w:r>
-        <w:rPr>
-          <w:rFonts w:ascii="Cambria" w:eastAsia="Cambria" w:hAnsi="Cambria" w:cs="Cambria"/>
-          <w:color w:val="434343"/>
-          <w:sz w:val="20"/>
-          <w:highlight w:val="white"/>
-        </w:rPr>
-        <w:t>Part of a team developing software for an electrochemical analyzer</w:t>
+          <w:color w:val="auto"/>
+          <w:sz w:val="20"/>
+        </w:rPr>
+      </w:pPr>
+      <w:r>
+        <w:rPr>
+          <w:rFonts w:ascii="Cambria" w:eastAsia="Cambria" w:hAnsi="Cambria" w:cs="Cambria"/>
+          <w:color w:val="434343"/>
+          <w:sz w:val="20"/>
+          <w:highlight w:val="white"/>
+        </w:rPr>
+        <w:t xml:space="preserve">Part of a </w:t>
+      </w:r>
+      <w:r>
+        <w:rPr>
+          <w:rFonts w:ascii="Cambria" w:eastAsia="Cambria" w:hAnsi="Cambria" w:cs="Cambria"/>
+          <w:b/>
+          <w:color w:val="auto"/>
+          <w:sz w:val="20"/>
+        </w:rPr>
+        <w:t>Dogfooding</w:t>
+      </w:r>
+      <w:r>
+        <w:rPr>
+          <w:rFonts w:ascii="Cambria" w:eastAsia="Cambria" w:hAnsi="Cambria" w:cs="Cambria"/>
+          <w:b/>
+          <w:color w:val="434343"/>
+          <w:sz w:val="20"/>
+        </w:rPr>
+        <w:t xml:space="preserve"> </w:t>
+      </w:r>
+      <w:r>
+        <w:rPr>
+          <w:rFonts w:ascii="Cambria" w:eastAsia="Cambria" w:hAnsi="Cambria" w:cs="Cambria"/>
+          <w:color w:val="434343"/>
+          <w:sz w:val="20"/>
+        </w:rPr>
+        <w:t>team developing an automatic platform for testing</w:t>
       </w:r>
     </w:p>
     <w:p>
@@ -1854,37 +1833,46 @@
         <w:spacing w:line="240" w:lineRule="auto"/>
         <w:ind w:hanging="359"/>
         <w:rPr>
-          <w:rFonts w:ascii="Cambria" w:eastAsia="Cambria" w:hAnsi="Cambria" w:cs="Cambria"/>
-          <w:sz w:val="20"/>
-          <w:highlight w:val="white"/>
-        </w:rPr>
-      </w:pPr>
-      <w:r>
-        <w:rPr>
-          <w:rFonts w:ascii="Cambria" w:eastAsia="Cambria" w:hAnsi="Cambria" w:cs="Cambria"/>
-          <w:color w:val="434343"/>
-          <w:sz w:val="20"/>
-          <w:highlight w:val="white"/>
-        </w:rPr>
-        <w:t xml:space="preserve">Used </w:t>
-      </w:r>
-      <w:r>
-        <w:rPr>
-          <w:rFonts w:ascii="Cambria" w:eastAsia="Cambria" w:hAnsi="Cambria" w:cs="Cambria"/>
-          <w:b/>
-          <w:sz w:val="20"/>
-          <w:highlight w:val="white"/>
-        </w:rPr>
-        <w:t>git</w:t>
-      </w:r>
-      <w:r>
-        <w:rPr>
-          <w:rFonts w:ascii="Cambria" w:eastAsia="Cambria" w:hAnsi="Cambria" w:cs="Cambria"/>
-          <w:color w:val="434343"/>
-          <w:sz w:val="20"/>
-          <w:highlight w:val="white"/>
-        </w:rPr>
-        <w:t>, and worked as part of a team with other developers</w:t>
+          <w:color w:val="auto"/>
+          <w:sz w:val="20"/>
+        </w:rPr>
+      </w:pPr>
+      <w:r>
+        <w:rPr>
+          <w:rFonts w:ascii="Cambria" w:eastAsia="Cambria" w:hAnsi="Cambria" w:cs="Cambria"/>
+          <w:color w:val="434343"/>
+          <w:sz w:val="20"/>
+          <w:highlight w:val="white"/>
+        </w:rPr>
+        <w:t xml:space="preserve">Worked on a server in JavaScript, HTML5, and CSS on the </w:t>
+      </w:r>
+      <w:r>
+        <w:rPr>
+          <w:rFonts w:ascii="Cambria" w:eastAsia="Cambria" w:hAnsi="Cambria" w:cs="Cambria"/>
+          <w:b/>
+          <w:color w:val="auto"/>
+          <w:sz w:val="20"/>
+        </w:rPr>
+        <w:t>Node</w:t>
+      </w:r>
+      <w:r>
+        <w:rPr>
+          <w:rFonts w:ascii="Cambria" w:eastAsia="Cambria" w:hAnsi="Cambria" w:cs="Cambria"/>
+          <w:b/>
+          <w:color w:val="auto"/>
+          <w:sz w:val="20"/>
+          <w:highlight w:val="white"/>
+        </w:rPr>
+        <w:t>.js</w:t>
+      </w:r>
+      <w:r>
+        <w:rPr>
+          <w:rFonts w:ascii="Cambria" w:eastAsia="Cambria" w:hAnsi="Cambria" w:cs="Cambria"/>
+          <w:color w:val="434343"/>
+          <w:sz w:val="20"/>
+          <w:highlight w:val="white"/>
+        </w:rPr>
+        <w:t xml:space="preserve"> framework</w:t>
       </w:r>
     </w:p>
     <w:p>
@@ -1900,28 +1888,175 @@
         <w:spacing w:line="240" w:lineRule="auto"/>
         <w:ind w:hanging="359"/>
         <w:rPr>
-          <w:rFonts w:ascii="Cambria" w:eastAsia="Cambria" w:hAnsi="Cambria" w:cs="Cambria"/>
-          <w:sz w:val="20"/>
-          <w:highlight w:val="white"/>
-        </w:rPr>
-      </w:pPr>
-      <w:r>
-        <w:rPr>
-          <w:rFonts w:ascii="Cambria" w:eastAsia="Cambria" w:hAnsi="Cambria" w:cs="Cambria"/>
-          <w:color w:val="434343"/>
-          <w:sz w:val="20"/>
-          <w:highlight w:val="white"/>
-        </w:rPr>
-        <w:t>Programming in Python, JavaScript, HTML5 and CSS</w:t>
-      </w:r>
-      <w:r>
-        <w:rPr>
-          <w:rFonts w:ascii="Cambria" w:eastAsia="Cambria" w:hAnsi="Cambria" w:cs="Cambria"/>
-          <w:color w:val="434343"/>
-          <w:sz w:val="20"/>
-          <w:highlight w:val="white"/>
-        </w:rPr>
-        <w:t xml:space="preserve"> on the Flask framework</w:t>
+          <w:sz w:val="20"/>
+        </w:rPr>
+      </w:pPr>
+      <w:r>
+        <w:rPr>
+          <w:rFonts w:ascii="Cambria" w:eastAsia="Cambria" w:hAnsi="Cambria" w:cs="Cambria"/>
+          <w:color w:val="434343"/>
+          <w:sz w:val="20"/>
+          <w:highlight w:val="white"/>
+        </w:rPr>
+        <w:t>Worked e</w:t>
+      </w:r>
+      <w:r>
+        <w:rPr>
+          <w:rFonts w:ascii="Cambria" w:eastAsia="Cambria" w:hAnsi="Cambria" w:cs="Cambria"/>
+          <w:color w:val="434343"/>
+          <w:sz w:val="20"/>
+        </w:rPr>
+        <w:t xml:space="preserve">xtensively in testing devices using the </w:t>
+      </w:r>
+      <w:r>
+        <w:rPr>
+          <w:rFonts w:ascii="Cambria" w:eastAsia="Cambria" w:hAnsi="Cambria" w:cs="Cambria"/>
+          <w:b/>
+          <w:color w:val="auto"/>
+          <w:sz w:val="20"/>
+        </w:rPr>
+        <w:t>Android</w:t>
+      </w:r>
+      <w:r>
+        <w:rPr>
+          <w:rFonts w:ascii="Cambria" w:eastAsia="Cambria" w:hAnsi="Cambria" w:cs="Cambria"/>
+          <w:color w:val="434343"/>
+          <w:sz w:val="20"/>
+        </w:rPr>
+        <w:t xml:space="preserve"> operating system and </w:t>
+      </w:r>
+      <w:r>
+        <w:rPr>
+          <w:rFonts w:ascii="Cambria" w:eastAsia="Cambria" w:hAnsi="Cambria" w:cs="Cambria"/>
+          <w:b/>
+          <w:color w:val="auto"/>
+          <w:sz w:val="20"/>
+        </w:rPr>
+        <w:t>ADB</w:t>
+      </w:r>
+    </w:p>
+    <w:p>
+      <w:pPr>
+        <w:pStyle w:val="normal0"/>
+        <w:tabs>
+          <w:tab w:val="right" w:pos="10800"/>
+        </w:tabs>
+        <w:spacing w:line="240" w:lineRule="auto"/>
+        <w:rPr>
+          <w:sz w:val="6"/>
+          <w:szCs w:val="6"/>
+        </w:rPr>
+      </w:pPr>
+    </w:p>
+    <w:p>
+      <w:pPr>
+        <w:pStyle w:val="normal0"/>
+        <w:numPr>
+          <w:ilvl w:val="0"/>
+          <w:numId w:val="1"/>
+        </w:numPr>
+        <w:tabs>
+          <w:tab w:val="right" w:pos="10800"/>
+        </w:tabs>
+        <w:spacing w:line="240" w:lineRule="auto"/>
+        <w:ind w:hanging="359"/>
+        <w:rPr>
+          <w:sz w:val="24"/>
+          <w:highlight w:val="white"/>
+        </w:rPr>
+      </w:pPr>
+      <w:r>
+        <w:rPr>
+          <w:b/>
+          <w:color w:val="C0504D"/>
+          <w:sz w:val="24"/>
+          <w:highlight w:val="white"/>
+        </w:rPr>
+        <w:t>Emergent Instruments, Inc.</w:t>
+      </w:r>
+      <w:r>
+        <w:rPr>
+          <w:color w:val="1F497D"/>
+          <w:sz w:val="24"/>
+          <w:highlight w:val="white"/>
+        </w:rPr>
+        <w:t xml:space="preserve"> (</w:t>
+      </w:r>
+      <w:r>
+        <w:rPr>
+          <w:color w:val="1155CC"/>
+          <w:sz w:val="24"/>
+          <w:highlight w:val="white"/>
+        </w:rPr>
+        <w:t>emergentinstruments.com</w:t>
+      </w:r>
+      <w:r>
+        <w:rPr>
+          <w:color w:val="1F497D"/>
+          <w:sz w:val="24"/>
+          <w:highlight w:val="white"/>
+        </w:rPr>
+        <w:t>)</w:t>
+      </w:r>
+      <w:r>
+        <w:rPr>
+          <w:color w:val="1F497D"/>
+          <w:sz w:val="24"/>
+          <w:highlight w:val="white"/>
+        </w:rPr>
+        <w:tab/>
+        <w:t>West Lafayette, IN</w:t>
+      </w:r>
+    </w:p>
+    <w:p>
+      <w:pPr>
+        <w:pStyle w:val="normal0"/>
+        <w:tabs>
+          <w:tab w:val="right" w:pos="10800"/>
+        </w:tabs>
+        <w:spacing w:line="240" w:lineRule="auto"/>
+        <w:ind w:firstLine="720"/>
+        <w:contextualSpacing w:val="0"/>
+      </w:pPr>
+      <w:r>
+        <w:rPr>
+          <w:color w:val="1F497D"/>
+          <w:sz w:val="24"/>
+          <w:highlight w:val="white"/>
+        </w:rPr>
+        <w:t>Software Developer</w:t>
+      </w:r>
+      <w:r>
+        <w:rPr>
+          <w:color w:val="1F497D"/>
+          <w:sz w:val="24"/>
+          <w:highlight w:val="white"/>
+        </w:rPr>
+        <w:tab/>
+        <w:t xml:space="preserve">May 2013 </w:t>
+      </w:r>
+      <w:r>
+        <w:rPr>
+          <w:color w:val="1F497D"/>
+          <w:sz w:val="24"/>
+          <w:highlight w:val="white"/>
+        </w:rPr>
+        <w:t>–</w:t>
+      </w:r>
+      <w:r>
+        <w:rPr>
+          <w:color w:val="1F497D"/>
+          <w:sz w:val="24"/>
+          <w:highlight w:val="white"/>
+        </w:rPr>
+        <w:t xml:space="preserve"> </w:t>
+      </w:r>
+      <w:r>
+        <w:rPr>
+          <w:color w:val="1F497D"/>
+          <w:sz w:val="24"/>
+        </w:rPr>
+        <w:t>May 2014</w:t>
       </w:r>
     </w:p>
     <w:p>
@@ -1938,39 +2073,26 @@
         <w:ind w:hanging="359"/>
         <w:rPr>
           <w:rFonts w:ascii="Cambria" w:eastAsia="Cambria" w:hAnsi="Cambria" w:cs="Cambria"/>
-          <w:highlight w:val="white"/>
-        </w:rPr>
-      </w:pPr>
-      <w:r>
-        <w:rPr>
-          <w:rFonts w:ascii="Cambria" w:eastAsia="Cambria" w:hAnsi="Cambria" w:cs="Cambria"/>
-          <w:color w:val="434343"/>
-          <w:sz w:val="20"/>
-          <w:highlight w:val="white"/>
-        </w:rPr>
-        <w:t>Interfacing with embedded software in C on a target device via USB</w:t>
-      </w:r>
-    </w:p>
-    <w:p>
-      <w:pPr>
-        <w:pStyle w:val="normal0"/>
-        <w:tabs>
-          <w:tab w:val="right" w:pos="10800"/>
-        </w:tabs>
-        <w:spacing w:line="240" w:lineRule="auto"/>
-        <w:contextualSpacing w:val="0"/>
-        <w:rPr>
-          <w:sz w:val="6"/>
-          <w:szCs w:val="16"/>
-        </w:rPr>
-      </w:pPr>
+          <w:sz w:val="20"/>
+          <w:highlight w:val="white"/>
+        </w:rPr>
+      </w:pPr>
+      <w:r>
+        <w:rPr>
+          <w:rFonts w:ascii="Cambria" w:eastAsia="Cambria" w:hAnsi="Cambria" w:cs="Cambria"/>
+          <w:color w:val="434343"/>
+          <w:sz w:val="20"/>
+          <w:highlight w:val="white"/>
+        </w:rPr>
+        <w:t>Part of a team developing software for an electrochemical analyzer</w:t>
+      </w:r>
     </w:p>
     <w:p>
       <w:pPr>
         <w:pStyle w:val="normal0"/>
         <w:numPr>
           <w:ilvl w:val="0"/>
-          <w:numId w:val="2"/>
+          <w:numId w:val="5"/>
         </w:numPr>
         <w:tabs>
           <w:tab w:val="right" w:pos="10800"/>
@@ -1978,90 +2100,74 @@
         <w:spacing w:line="240" w:lineRule="auto"/>
         <w:ind w:hanging="359"/>
         <w:rPr>
-          <w:sz w:val="24"/>
-          <w:highlight w:val="white"/>
-        </w:rPr>
-      </w:pPr>
-      <w:r>
-        <w:rPr>
-          <w:b/>
-          <w:color w:val="C0504D"/>
-          <w:sz w:val="24"/>
-          <w:highlight w:val="white"/>
-        </w:rPr>
-        <w:t>ROX Software, Inc.</w:t>
-      </w:r>
-      <w:r>
-        <w:rPr>
-          <w:color w:val="C0504D"/>
-          <w:sz w:val="24"/>
-          <w:highlight w:val="white"/>
-        </w:rPr>
-        <w:t xml:space="preserve"> </w:t>
-      </w:r>
-      <w:r>
-        <w:rPr>
-          <w:color w:val="1F497D"/>
-          <w:sz w:val="24"/>
-          <w:highlight w:val="white"/>
-        </w:rPr>
-        <w:t>(</w:t>
-      </w:r>
-      <w:hyperlink r:id="rId11">
-        <w:r>
-          <w:rPr>
-            <w:color w:val="1155CC"/>
-            <w:sz w:val="24"/>
-            <w:highlight w:val="white"/>
-            <w:u w:val="single"/>
-          </w:rPr>
-          <w:t>roxsoftware.com</w:t>
-        </w:r>
-      </w:hyperlink>
-      <w:r>
-        <w:rPr>
-          <w:color w:val="1F497D"/>
-          <w:sz w:val="24"/>
-          <w:highlight w:val="white"/>
-        </w:rPr>
-        <w:t>)</w:t>
-      </w:r>
-      <w:r>
-        <w:rPr>
-          <w:color w:val="1F497D"/>
-          <w:sz w:val="24"/>
-          <w:highlight w:val="white"/>
-        </w:rPr>
-        <w:tab/>
-        <w:t>Brookston, IN</w:t>
-      </w:r>
-    </w:p>
-    <w:p>
-      <w:pPr>
-        <w:pStyle w:val="normal0"/>
+          <w:rFonts w:ascii="Cambria" w:eastAsia="Cambria" w:hAnsi="Cambria" w:cs="Cambria"/>
+          <w:sz w:val="20"/>
+          <w:highlight w:val="white"/>
+        </w:rPr>
+      </w:pPr>
+      <w:r>
+        <w:rPr>
+          <w:rFonts w:ascii="Cambria" w:eastAsia="Cambria" w:hAnsi="Cambria" w:cs="Cambria"/>
+          <w:color w:val="434343"/>
+          <w:sz w:val="20"/>
+          <w:highlight w:val="white"/>
+        </w:rPr>
+        <w:t xml:space="preserve">Used </w:t>
+      </w:r>
+      <w:r>
+        <w:rPr>
+          <w:rFonts w:ascii="Cambria" w:eastAsia="Cambria" w:hAnsi="Cambria" w:cs="Cambria"/>
+          <w:b/>
+          <w:sz w:val="20"/>
+          <w:highlight w:val="white"/>
+        </w:rPr>
+        <w:t>git</w:t>
+      </w:r>
+      <w:r>
+        <w:rPr>
+          <w:rFonts w:ascii="Cambria" w:eastAsia="Cambria" w:hAnsi="Cambria" w:cs="Cambria"/>
+          <w:color w:val="434343"/>
+          <w:sz w:val="20"/>
+          <w:highlight w:val="white"/>
+        </w:rPr>
+        <w:t>, and worked as part of a team with other developers</w:t>
+      </w:r>
+    </w:p>
+    <w:p>
+      <w:pPr>
+        <w:pStyle w:val="normal0"/>
+        <w:numPr>
+          <w:ilvl w:val="0"/>
+          <w:numId w:val="5"/>
+        </w:numPr>
         <w:tabs>
           <w:tab w:val="right" w:pos="10800"/>
         </w:tabs>
         <w:spacing w:line="240" w:lineRule="auto"/>
-        <w:ind w:firstLine="720"/>
-        <w:contextualSpacing w:val="0"/>
-      </w:pPr>
-      <w:r>
-        <w:rPr>
-          <w:color w:val="1F497D"/>
-          <w:sz w:val="24"/>
-          <w:highlight w:val="white"/>
-        </w:rPr>
-        <w:t>Software Engineer</w:t>
-      </w:r>
-      <w:r>
-        <w:rPr>
-          <w:color w:val="1F497D"/>
-          <w:sz w:val="24"/>
-          <w:highlight w:val="white"/>
-        </w:rPr>
-        <w:tab/>
-        <w:t>November 2011 - July 2012</w:t>
+        <w:ind w:hanging="359"/>
+        <w:rPr>
+          <w:rFonts w:ascii="Cambria" w:eastAsia="Cambria" w:hAnsi="Cambria" w:cs="Cambria"/>
+          <w:sz w:val="20"/>
+          <w:highlight w:val="white"/>
+        </w:rPr>
+      </w:pPr>
+      <w:r>
+        <w:rPr>
+          <w:rFonts w:ascii="Cambria" w:eastAsia="Cambria" w:hAnsi="Cambria" w:cs="Cambria"/>
+          <w:color w:val="434343"/>
+          <w:sz w:val="20"/>
+          <w:highlight w:val="white"/>
+        </w:rPr>
+        <w:t>Programming in Python, JavaScript, HTML5 and CSS</w:t>
+      </w:r>
+      <w:r>
+        <w:rPr>
+          <w:rFonts w:ascii="Cambria" w:eastAsia="Cambria" w:hAnsi="Cambria" w:cs="Cambria"/>
+          <w:color w:val="434343"/>
+          <w:sz w:val="20"/>
+          <w:highlight w:val="white"/>
+        </w:rPr>
+        <w:t xml:space="preserve"> on the Flask framework</w:t>
       </w:r>
     </w:p>
     <w:p>
@@ -2069,104 +2175,53 @@
         <w:pStyle w:val="normal0"/>
         <w:numPr>
           <w:ilvl w:val="0"/>
-          <w:numId w:val="3"/>
+          <w:numId w:val="5"/>
         </w:numPr>
+        <w:tabs>
+          <w:tab w:val="right" w:pos="10800"/>
+        </w:tabs>
         <w:spacing w:line="240" w:lineRule="auto"/>
         <w:ind w:hanging="359"/>
         <w:rPr>
           <w:rFonts w:ascii="Cambria" w:eastAsia="Cambria" w:hAnsi="Cambria" w:cs="Cambria"/>
-          <w:sz w:val="20"/>
-          <w:highlight w:val="white"/>
-        </w:rPr>
-      </w:pPr>
-      <w:r>
-        <w:rPr>
-          <w:rFonts w:ascii="Cambria" w:eastAsia="Cambria" w:hAnsi="Cambria" w:cs="Cambria"/>
-          <w:color w:val="434343"/>
-          <w:sz w:val="20"/>
-          <w:highlight w:val="white"/>
-        </w:rPr>
-        <w:t xml:space="preserve">Part of an engineering team porting xtUML models to an updated version for application in </w:t>
-      </w:r>
-      <w:r>
-        <w:rPr>
-          <w:rFonts w:ascii="Cambria" w:eastAsia="Cambria" w:hAnsi="Cambria" w:cs="Cambria"/>
-          <w:b/>
-          <w:sz w:val="20"/>
-          <w:highlight w:val="white"/>
-        </w:rPr>
-        <w:t>Agilent Technologies</w:t>
-      </w:r>
-      <w:r>
-        <w:rPr>
-          <w:rFonts w:ascii="Cambria" w:eastAsia="Cambria" w:hAnsi="Cambria" w:cs="Cambria"/>
-          <w:color w:val="434343"/>
-          <w:sz w:val="20"/>
-          <w:highlight w:val="white"/>
-        </w:rPr>
-        <w:t xml:space="preserve"> gas chromatographs</w:t>
-      </w:r>
-    </w:p>
-    <w:p>
-      <w:pPr>
-        <w:pStyle w:val="normal0"/>
-        <w:numPr>
-          <w:ilvl w:val="0"/>
-          <w:numId w:val="3"/>
-        </w:numPr>
-        <w:spacing w:line="240" w:lineRule="auto"/>
-        <w:ind w:hanging="359"/>
-        <w:rPr>
-          <w:rFonts w:ascii="Cambria" w:eastAsia="Cambria" w:hAnsi="Cambria" w:cs="Cambria"/>
-          <w:sz w:val="20"/>
-          <w:highlight w:val="white"/>
-        </w:rPr>
-      </w:pPr>
-      <w:r>
-        <w:rPr>
-          <w:rFonts w:ascii="Cambria" w:eastAsia="Cambria" w:hAnsi="Cambria" w:cs="Cambria"/>
-          <w:color w:val="434343"/>
-          <w:sz w:val="20"/>
-          <w:highlight w:val="white"/>
-        </w:rPr>
-        <w:t xml:space="preserve">Used a </w:t>
-      </w:r>
-      <w:r>
-        <w:rPr>
-          <w:rFonts w:ascii="Cambria" w:eastAsia="Cambria" w:hAnsi="Cambria" w:cs="Cambria"/>
-          <w:b/>
-          <w:sz w:val="20"/>
-          <w:highlight w:val="white"/>
-        </w:rPr>
-        <w:t>subversion</w:t>
-      </w:r>
-      <w:r>
-        <w:rPr>
-          <w:rFonts w:ascii="Cambria" w:eastAsia="Cambria" w:hAnsi="Cambria" w:cs="Cambria"/>
-          <w:color w:val="434343"/>
-          <w:sz w:val="20"/>
-          <w:highlight w:val="white"/>
-        </w:rPr>
-        <w:t xml:space="preserve"> repository,</w:t>
-      </w:r>
-      <w:r>
-        <w:rPr>
-          <w:rFonts w:ascii="Cambria" w:eastAsia="Cambria" w:hAnsi="Cambria" w:cs="Cambria"/>
-          <w:color w:val="434343"/>
-          <w:sz w:val="20"/>
-          <w:highlight w:val="white"/>
-        </w:rPr>
-        <w:t xml:space="preserve"> screen sharing, Skype, email, </w:t>
-      </w:r>
-      <w:r>
-        <w:rPr>
-          <w:rFonts w:ascii="Cambria" w:eastAsia="Cambria" w:hAnsi="Cambria" w:cs="Cambria"/>
-          <w:color w:val="434343"/>
-          <w:sz w:val="20"/>
-          <w:highlight w:val="white"/>
-        </w:rPr>
-        <w:t>and other team communication techniques</w:t>
-      </w:r>
+          <w:highlight w:val="white"/>
+        </w:rPr>
+      </w:pPr>
+      <w:r>
+        <w:rPr>
+          <w:rFonts w:ascii="Cambria" w:eastAsia="Cambria" w:hAnsi="Cambria" w:cs="Cambria"/>
+          <w:color w:val="434343"/>
+          <w:sz w:val="20"/>
+          <w:highlight w:val="white"/>
+        </w:rPr>
+        <w:t>Interfacing with embedded software in C on a target device via USB</w:t>
+      </w:r>
+    </w:p>
+    <w:p>
+      <w:pPr>
+        <w:pStyle w:val="normal0"/>
+        <w:tabs>
+          <w:tab w:val="right" w:pos="10800"/>
+        </w:tabs>
+        <w:spacing w:line="240" w:lineRule="auto"/>
+        <w:contextualSpacing w:val="0"/>
+        <w:rPr>
+          <w:sz w:val="6"/>
+          <w:szCs w:val="16"/>
+        </w:rPr>
+      </w:pPr>
+    </w:p>
+    <w:p>
+      <w:pPr>
+        <w:pStyle w:val="normal0"/>
+        <w:spacing w:line="240" w:lineRule="auto"/>
+        <w:contextualSpacing w:val="0"/>
+        <w:rPr>
+          <w:b/>
+          <w:sz w:val="24"/>
+          <w:highlight w:val="white"/>
+        </w:rPr>
+      </w:pPr>
     </w:p>
     <w:p>
       <w:pPr>
@@ -2235,38 +2290,15 @@
         </w:rPr>
         <w:t xml:space="preserve">: </w:t>
       </w:r>
-      <w:hyperlink r:id="rId12">
-        <w:r>
-          <w:rPr>
-            <w:rFonts w:asciiTheme="minorHAnsi" w:hAnsiTheme="minorHAnsi"/>
-            <w:color w:val="1155CC"/>
-            <w:sz w:val="20"/>
-            <w:highlight w:val="white"/>
-            <w:u w:val="single"/>
-          </w:rPr>
-          <w:t>levistarrett.com/</w:t>
-        </w:r>
-        <w:r>
-          <w:rPr>
-            <w:rFonts w:asciiTheme="minorHAnsi" w:hAnsiTheme="minorHAnsi"/>
-            <w:color w:val="1155CC"/>
-            <w:sz w:val="20"/>
-            <w:highlight w:val="white"/>
-            <w:u w:val="single"/>
-          </w:rPr>
-          <w:t>s</w:t>
-        </w:r>
-        <w:r>
-          <w:rPr>
-            <w:rFonts w:asciiTheme="minorHAnsi" w:hAnsiTheme="minorHAnsi"/>
-            <w:color w:val="1155CC"/>
-            <w:sz w:val="20"/>
-            <w:highlight w:val="white"/>
-            <w:u w:val="single"/>
-          </w:rPr>
-          <w:t>nake</w:t>
-        </w:r>
-      </w:hyperlink>
+      <w:r>
+        <w:rPr>
+          <w:rFonts w:asciiTheme="minorHAnsi" w:hAnsiTheme="minorHAnsi"/>
+          <w:color w:val="1155CC"/>
+          <w:sz w:val="20"/>
+          <w:highlight w:val="white"/>
+        </w:rPr>
+        <w:t>levistarrett.com/snake</w:t>
+      </w:r>
     </w:p>
     <w:p>
       <w:pPr>
@@ -2310,48 +2342,19 @@
           <w:sz w:val="20"/>
           <w:highlight w:val="white"/>
         </w:rPr>
-        <w:t xml:space="preserve"> 2014</w:t>
-      </w:r>
-      <w:r>
-        <w:rPr>
-          <w:rFonts w:ascii="Cambria" w:eastAsia="Cambria" w:hAnsi="Cambria" w:cs="Cambria"/>
-          <w:color w:val="434343"/>
-          <w:sz w:val="20"/>
-          <w:highlight w:val="white"/>
-        </w:rPr>
-        <w:t>:</w:t>
-      </w:r>
-      <w:r>
-        <w:rPr>
-          <w:rFonts w:ascii="Cambria" w:eastAsia="Cambria" w:hAnsi="Cambria" w:cs="Cambria"/>
-          <w:color w:val="434343"/>
-          <w:sz w:val="20"/>
-          <w:highlight w:val="white"/>
-        </w:rPr>
-        <w:t xml:space="preserve"> </w:t>
-      </w:r>
-      <w:hyperlink r:id="rId13" w:history="1">
-        <w:r>
-          <w:rPr>
-            <w:rStyle w:val="Hyperlink"/>
-            <w:rFonts w:ascii="Cambria" w:eastAsia="Cambria" w:hAnsi="Cambria" w:cs="Cambria"/>
-            <w:sz w:val="20"/>
-            <w:highlight w:val="white"/>
-          </w:rPr>
-          <w:t>levistarrett.com</w:t>
-        </w:r>
-        <w:bookmarkStart w:id="0" w:name="_GoBack"/>
-        <w:bookmarkEnd w:id="0"/>
-        <w:r>
-          <w:rPr>
-            <w:rStyle w:val="Hyperlink"/>
-            <w:rFonts w:ascii="Cambria" w:eastAsia="Cambria" w:hAnsi="Cambria" w:cs="Cambria"/>
-            <w:sz w:val="20"/>
-            <w:highlight w:val="white"/>
-          </w:rPr>
-          <w:t>/Wear2GO</w:t>
-        </w:r>
-      </w:hyperlink>
+        <w:t xml:space="preserve"> 2014: </w:t>
+      </w:r>
+      <w:r>
+        <w:rPr>
+          <w:rFonts w:asciiTheme="minorHAnsi" w:hAnsiTheme="minorHAnsi"/>
+          <w:color w:val="1155CC"/>
+          <w:sz w:val="20"/>
+          <w:highlight w:val="white"/>
+        </w:rPr>
+        <w:t>levistarrett.com/Wear2GO</w:t>
+      </w:r>
+      <w:bookmarkStart w:id="0" w:name="_GoBack"/>
+      <w:bookmarkEnd w:id="0"/>
     </w:p>
     <w:p>
       <w:pPr>
@@ -2363,29 +2366,21 @@
         <w:spacing w:line="240" w:lineRule="auto"/>
         <w:ind w:hanging="359"/>
         <w:rPr>
-          <w:rFonts w:asciiTheme="minorHAnsi" w:eastAsia="Cambria" w:hAnsiTheme="minorHAnsi" w:cs="Cambria"/>
-          <w:sz w:val="20"/>
-          <w:highlight w:val="white"/>
-        </w:rPr>
-      </w:pPr>
-      <w:r>
-        <w:rPr>
-          <w:rFonts w:ascii="Cambria" w:eastAsia="Cambria" w:hAnsi="Cambria" w:cs="Cambria"/>
-          <w:color w:val="434343"/>
-          <w:sz w:val="20"/>
-          <w:highlight w:val="white"/>
-        </w:rPr>
-        <w:t>Designed</w:t>
-      </w:r>
-      <w:r>
-        <w:rPr>
-          <w:rFonts w:ascii="Cambria" w:eastAsia="Cambria" w:hAnsi="Cambria" w:cs="Cambria"/>
-          <w:color w:val="434343"/>
-          <w:sz w:val="20"/>
-          <w:highlight w:val="white"/>
-        </w:rPr>
-        <w:t xml:space="preserve"> a </w:t>
-      </w:r>
+          <w:rFonts w:ascii="Cambria" w:eastAsia="Cambria" w:hAnsi="Cambria" w:cs="Cambria"/>
+          <w:sz w:val="20"/>
+          <w:highlight w:val="white"/>
+        </w:rPr>
+      </w:pPr>
+      <w:r>
+        <w:rPr>
+          <w:rFonts w:ascii="Cambria" w:eastAsia="Cambria" w:hAnsi="Cambria" w:cs="Cambria"/>
+          <w:color w:val="434343"/>
+          <w:sz w:val="20"/>
+          <w:highlight w:val="white"/>
+        </w:rPr>
+        <w:t xml:space="preserve">Wrote an Android application for social networking using </w:t>
+      </w:r>
+      <w:proofErr w:type="spellStart"/>
       <w:r>
         <w:rPr>
           <w:rFonts w:ascii="Cambria" w:eastAsia="Cambria" w:hAnsi="Cambria" w:cs="Cambria"/>
@@ -2394,26 +2389,29 @@
           <w:sz w:val="20"/>
           <w:highlight w:val="white"/>
         </w:rPr>
-        <w:t>random forest</w:t>
-      </w:r>
-      <w:r>
-        <w:rPr>
-          <w:rFonts w:ascii="Cambria" w:eastAsia="Cambria" w:hAnsi="Cambria" w:cs="Cambria"/>
-          <w:color w:val="434343"/>
-          <w:sz w:val="20"/>
-          <w:highlight w:val="white"/>
-        </w:rPr>
-        <w:t xml:space="preserve"> algorithm for a school projec</w:t>
-      </w:r>
-      <w:r>
-        <w:rPr>
-          <w:rFonts w:ascii="Cambria" w:eastAsia="Cambria" w:hAnsi="Cambria" w:cs="Cambria"/>
-          <w:color w:val="434343"/>
-          <w:sz w:val="20"/>
-          <w:highlight w:val="white"/>
-        </w:rPr>
-        <w:t>t</w:t>
-      </w:r>
+        <w:t>AllJoyn</w:t>
+      </w:r>
+      <w:proofErr w:type="spellEnd"/>
+      <w:r>
+        <w:rPr>
+          <w:rFonts w:ascii="Cambria" w:eastAsia="Cambria" w:hAnsi="Cambria" w:cs="Cambria"/>
+          <w:color w:val="434343"/>
+          <w:sz w:val="20"/>
+          <w:highlight w:val="white"/>
+        </w:rPr>
+        <w:t xml:space="preserve"> for Qualcomm </w:t>
+      </w:r>
+      <w:proofErr w:type="spellStart"/>
+      <w:r>
+        <w:rPr>
+          <w:rFonts w:ascii="Cambria" w:eastAsia="Cambria" w:hAnsi="Cambria" w:cs="Cambria"/>
+          <w:color w:val="434343"/>
+          <w:sz w:val="20"/>
+          <w:highlight w:val="white"/>
+        </w:rPr>
+        <w:t>hackathon</w:t>
+      </w:r>
+      <w:proofErr w:type="spellEnd"/>
       <w:r>
         <w:rPr>
           <w:rFonts w:ascii="Cambria" w:eastAsia="Cambria" w:hAnsi="Cambria" w:cs="Cambria"/>
@@ -2423,6 +2421,17 @@
         </w:rPr>
         <w:t xml:space="preserve"> </w:t>
       </w:r>
+      <w:proofErr w:type="spellStart"/>
+      <w:r>
+        <w:rPr>
+          <w:rFonts w:ascii="Cambria" w:eastAsia="Cambria" w:hAnsi="Cambria" w:cs="Cambria"/>
+          <w:color w:val="434343"/>
+          <w:sz w:val="20"/>
+          <w:highlight w:val="white"/>
+        </w:rPr>
+        <w:t>HackMobile</w:t>
+      </w:r>
+      <w:proofErr w:type="spellEnd"/>
     </w:p>
     <w:p>
       <w:pPr>
@@ -2446,9 +2455,8 @@
           <w:sz w:val="20"/>
           <w:highlight w:val="white"/>
         </w:rPr>
-        <w:t xml:space="preserve">Wrote an Android application for social networking using </w:t>
-      </w:r>
-      <w:proofErr w:type="spellStart"/>
+        <w:t xml:space="preserve">Wrote HTTP framework for apartment access using </w:t>
+      </w:r>
       <w:r>
         <w:rPr>
           <w:rFonts w:ascii="Cambria" w:eastAsia="Cambria" w:hAnsi="Cambria" w:cs="Cambria"/>
@@ -2457,49 +2465,17 @@
           <w:sz w:val="20"/>
           <w:highlight w:val="white"/>
         </w:rPr>
-        <w:t>AllJoyn</w:t>
-      </w:r>
-      <w:proofErr w:type="spellEnd"/>
-      <w:r>
-        <w:rPr>
-          <w:rFonts w:ascii="Cambria" w:eastAsia="Cambria" w:hAnsi="Cambria" w:cs="Cambria"/>
-          <w:color w:val="434343"/>
-          <w:sz w:val="20"/>
-          <w:highlight w:val="white"/>
-        </w:rPr>
-        <w:t xml:space="preserve"> for Qualcomm </w:t>
-      </w:r>
-      <w:proofErr w:type="spellStart"/>
-      <w:r>
-        <w:rPr>
-          <w:rFonts w:ascii="Cambria" w:eastAsia="Cambria" w:hAnsi="Cambria" w:cs="Cambria"/>
-          <w:color w:val="434343"/>
-          <w:sz w:val="20"/>
-          <w:highlight w:val="white"/>
-        </w:rPr>
-        <w:t>hackathon</w:t>
-      </w:r>
-      <w:proofErr w:type="spellEnd"/>
-      <w:r>
-        <w:rPr>
-          <w:rFonts w:ascii="Cambria" w:eastAsia="Cambria" w:hAnsi="Cambria" w:cs="Cambria"/>
-          <w:color w:val="434343"/>
-          <w:sz w:val="20"/>
-          <w:highlight w:val="white"/>
-        </w:rPr>
-        <w:t xml:space="preserve"> </w:t>
-      </w:r>
-      <w:proofErr w:type="spellStart"/>
-      <w:r>
-        <w:rPr>
-          <w:rFonts w:ascii="Cambria" w:eastAsia="Cambria" w:hAnsi="Cambria" w:cs="Cambria"/>
-          <w:color w:val="434343"/>
-          <w:sz w:val="20"/>
-          <w:highlight w:val="white"/>
-        </w:rPr>
-        <w:t>HackMobile</w:t>
-      </w:r>
-      <w:proofErr w:type="spellEnd"/>
+        <w:t>Raspberry Pi</w:t>
+      </w:r>
+      <w:r>
+        <w:rPr>
+          <w:rFonts w:ascii="Cambria" w:eastAsia="Cambria" w:hAnsi="Cambria" w:cs="Cambria"/>
+          <w:color w:val="434343"/>
+          <w:sz w:val="20"/>
+          <w:highlight w:val="white"/>
+        </w:rPr>
+        <w:t xml:space="preserve"> as hardware target (in progress)</w:t>
+      </w:r>
     </w:p>
     <w:p>
       <w:pPr>
@@ -2523,25 +2499,54 @@
           <w:sz w:val="20"/>
           <w:highlight w:val="white"/>
         </w:rPr>
-        <w:t>Scripted</w:t>
-      </w:r>
-      <w:r>
-        <w:rPr>
-          <w:rFonts w:ascii="Cambria" w:eastAsia="Cambria" w:hAnsi="Cambria" w:cs="Cambria"/>
-          <w:color w:val="434343"/>
-          <w:sz w:val="20"/>
-          <w:highlight w:val="white"/>
-        </w:rPr>
-        <w:t xml:space="preserve"> several small games for online hosting</w:t>
-      </w:r>
-      <w:r>
-        <w:rPr>
-          <w:rFonts w:ascii="Cambria" w:eastAsia="Cambria" w:hAnsi="Cambria" w:cs="Cambria"/>
-          <w:color w:val="434343"/>
-          <w:sz w:val="20"/>
-          <w:highlight w:val="white"/>
-        </w:rPr>
-        <w:t xml:space="preserve"> in Flash</w:t>
+        <w:t xml:space="preserve">Created RGB toilet bowl nightlight (just for fun </w:t>
+      </w:r>
+      <w:r>
+        <w:rPr>
+          <w:rFonts w:ascii="Cambria" w:eastAsia="Cambria" w:hAnsi="Cambria" w:cs="Cambria"/>
+          <w:color w:val="434343"/>
+          <w:sz w:val="20"/>
+          <w:highlight w:val="white"/>
+        </w:rPr>
+        <w:sym w:font="Wingdings" w:char="F04A"/>
+      </w:r>
+      <w:r>
+        <w:rPr>
+          <w:rFonts w:ascii="Cambria" w:eastAsia="Cambria" w:hAnsi="Cambria" w:cs="Cambria"/>
+          <w:color w:val="434343"/>
+          <w:sz w:val="20"/>
+          <w:highlight w:val="white"/>
+        </w:rPr>
+        <w:t xml:space="preserve">) </w:t>
+      </w:r>
+      <w:r>
+        <w:rPr>
+          <w:rFonts w:asciiTheme="minorHAnsi" w:hAnsiTheme="minorHAnsi"/>
+          <w:color w:val="1155CC"/>
+          <w:sz w:val="20"/>
+          <w:highlight w:val="white"/>
+        </w:rPr>
+        <w:t>https://www.youtube.com/watch</w:t>
+      </w:r>
+      <w:proofErr w:type="gramStart"/>
+      <w:r>
+        <w:rPr>
+          <w:rFonts w:asciiTheme="minorHAnsi" w:hAnsiTheme="minorHAnsi"/>
+          <w:color w:val="1155CC"/>
+          <w:sz w:val="20"/>
+          <w:highlight w:val="white"/>
+        </w:rPr>
+        <w:t>?v</w:t>
+      </w:r>
+      <w:proofErr w:type="gramEnd"/>
+      <w:r>
+        <w:rPr>
+          <w:rFonts w:asciiTheme="minorHAnsi" w:hAnsiTheme="minorHAnsi"/>
+          <w:color w:val="1155CC"/>
+          <w:sz w:val="20"/>
+          <w:highlight w:val="white"/>
+        </w:rPr>
+        <w:t>=7ixtPnmSlls</w:t>
       </w:r>
     </w:p>
     <w:sectPr>
@@ -4346,7 +4351,7 @@
 </file>
 
 <file path=customXml/itemProps1.xml><?xml version="1.0" encoding="utf-8"?>
-<ds:datastoreItem xmlns:ds="http://schemas.openxmlformats.org/officeDocument/2006/customXml" ds:itemID="{B722A27D-310B-4F43-B085-2BFF6B200016}">
+<ds:datastoreItem xmlns:ds="http://schemas.openxmlformats.org/officeDocument/2006/customXml" ds:itemID="{CBDE2BAA-4BC2-F14F-9446-15D495E46D6F}">
   <ds:schemaRefs>
     <ds:schemaRef ds:uri="http://schemas.openxmlformats.org/officeDocument/2006/bibliography"/>
   </ds:schemaRefs>

</xml_diff>